<commit_message>
refactor: adds crossorigin HTML flag
</commit_message>
<xml_diff>
--- a/lections/001.React.docx
+++ b/lections/001.React.docx
@@ -962,10 +962,7 @@
         <w:t xml:space="preserve"> we are using ReactDOM, otherwise </w:t>
       </w:r>
       <w:r>
-        <w:t>t</w:t>
-      </w:r>
-      <w:r>
-        <w:t>here are other rendering layer libraries like React Native for the mobile.</w:t>
+        <w:t>there are other rendering layer libraries like React Native for the mobile.</w:t>
       </w:r>
     </w:p>
     <w:p>
@@ -993,7 +990,13 @@
               <w:pStyle w:val="NoSpacing"/>
             </w:pPr>
             <w:r>
-              <w:t>&lt;script src="https://unpkg.com/react@18.2.0/umd/react.development.js"&gt;&lt;/script&gt;</w:t>
+              <w:t>&lt;script</w:t>
+            </w:r>
+            <w:r>
+              <w:t xml:space="preserve"> crossorigin="anonymous"</w:t>
+            </w:r>
+            <w:r>
+              <w:t xml:space="preserve"> src="https://unpkg.com/react@18.2.0/umd/react.development.js"&gt;&lt;/script&gt;</w:t>
             </w:r>
           </w:p>
           <w:p>
@@ -1001,7 +1004,16 @@
               <w:pStyle w:val="NoSpacing"/>
             </w:pPr>
             <w:r>
-              <w:t>&lt;script src="https://unpkg.com/react-dom@18.2.0/umd/react-dom.development.js"&gt;&lt;/script&gt;</w:t>
+              <w:t xml:space="preserve">&lt;script </w:t>
+            </w:r>
+            <w:r>
+              <w:t>crossorigin="anonymous"</w:t>
+            </w:r>
+            <w:r>
+              <w:t xml:space="preserve"> </w:t>
+            </w:r>
+            <w:r>
+              <w:t>src="https://unpkg.com/react-dom@18.2.0/umd/react-dom.development.js"&gt;&lt;/script&gt;</w:t>
             </w:r>
           </w:p>
         </w:tc>
@@ -1015,6 +1027,22 @@
     <w:p>
       <w:pPr>
         <w:pStyle w:val="NoSpacing"/>
+        <w:rPr>
+          <w:b/>
+          <w:bCs/>
+        </w:rPr>
+      </w:pPr>
+      <w:r>
+        <w:rPr>
+          <w:b/>
+          <w:bCs/>
+        </w:rPr>
+        <w:t>The "React and ReactDOM" libraries</w:t>
+      </w:r>
+    </w:p>
+    <w:p>
+      <w:pPr>
+        <w:pStyle w:val="NoSpacing"/>
       </w:pPr>
       <w:r>
         <w:t>Now n</w:t>
@@ -1186,13 +1214,7 @@
         <w:t>"__SECRET_INTERNALS_DO_NOT_USE_OR_YOU_WILL_BE_FIRED"</w:t>
       </w:r>
       <w:r>
-        <w:t xml:space="preserve">, </w:t>
-      </w:r>
-      <w:r>
-        <w:t xml:space="preserve">is just </w:t>
-      </w:r>
-      <w:r>
-        <w:t xml:space="preserve">an object which contains React internal fields and methods. Dan Abramov wrote about it here </w:t>
+        <w:t xml:space="preserve">, is just an object which contains React internal fields and methods. Dan Abramov wrote about it here </w:t>
       </w:r>
       <w:hyperlink r:id="rId9" w:history="1">
         <w:r>
@@ -1350,14 +1372,7 @@
           <w:b/>
           <w:bCs/>
         </w:rPr>
-        <w:t xml:space="preserve">Open the following </w:t>
-      </w:r>
-      <w:r>
-        <w:rPr>
-          <w:b/>
-          <w:bCs/>
-        </w:rPr>
-        <w:t>link</w:t>
+        <w:t>Open the following link</w:t>
       </w:r>
       <w:r>
         <w:rPr>
@@ -1383,7 +1398,7 @@
       <w:pPr>
         <w:pStyle w:val="NoSpacing"/>
       </w:pPr>
-      <w:hyperlink r:id="rId10" w:history="1">
+      <w:hyperlink r:id="rId10" w:anchor="reference" w:history="1">
         <w:r>
           <w:rPr>
             <w:rStyle w:val="Hyperlink"/>
@@ -1424,85 +1439,70 @@
         <w:rPr>
           <w:highlight w:val="lightGray"/>
         </w:rPr>
-        <w:t>"</w:t>
+        <w:t>"createElement"</w:t>
+      </w:r>
+      <w:r>
+        <w:t xml:space="preserve"> function is used to create a React element with the given </w:t>
       </w:r>
       <w:r>
         <w:rPr>
           <w:highlight w:val="lightGray"/>
         </w:rPr>
-        <w:t>createElement</w:t>
+        <w:t>type</w:t>
+      </w:r>
+      <w:r>
+        <w:t xml:space="preserve">, </w:t>
       </w:r>
       <w:r>
         <w:rPr>
           <w:highlight w:val="lightGray"/>
         </w:rPr>
-        <w:t>"</w:t>
-      </w:r>
-      <w:r>
-        <w:t xml:space="preserve"> function </w:t>
-      </w:r>
-      <w:r>
-        <w:t xml:space="preserve">is used to create a React element with the given </w:t>
+        <w:t>props</w:t>
+      </w:r>
+      <w:r>
+        <w:t xml:space="preserve"> and </w:t>
       </w:r>
       <w:r>
         <w:rPr>
           <w:highlight w:val="lightGray"/>
         </w:rPr>
-        <w:t>type</w:t>
-      </w:r>
-      <w:r>
-        <w:t xml:space="preserve">, </w:t>
+        <w:t>children</w:t>
+      </w:r>
+      <w:r>
+        <w:t xml:space="preserve">. </w:t>
+      </w:r>
+    </w:p>
+    <w:p>
+      <w:pPr>
+        <w:pStyle w:val="NoSpacing"/>
+      </w:pPr>
+    </w:p>
+    <w:p>
+      <w:pPr>
+        <w:pStyle w:val="NoSpacing"/>
+      </w:pPr>
+      <w:r>
+        <w:t xml:space="preserve">Read about the </w:t>
       </w:r>
       <w:r>
         <w:rPr>
           <w:highlight w:val="lightGray"/>
         </w:rPr>
-        <w:t>props</w:t>
-      </w:r>
-      <w:r>
-        <w:t xml:space="preserve"> and </w:t>
+        <w:t>"createElement"</w:t>
+      </w:r>
+      <w:r>
+        <w:t xml:space="preserve"> function in the docs and find </w:t>
+      </w:r>
+      <w:r>
+        <w:t xml:space="preserve">the </w:t>
       </w:r>
       <w:r>
         <w:rPr>
           <w:highlight w:val="lightGray"/>
         </w:rPr>
-        <w:t>children</w:t>
-      </w:r>
-      <w:r>
-        <w:t xml:space="preserve">. </w:t>
-      </w:r>
-    </w:p>
-    <w:p>
-      <w:pPr>
-        <w:pStyle w:val="NoSpacing"/>
-      </w:pPr>
-    </w:p>
-    <w:p>
-      <w:pPr>
-        <w:pStyle w:val="NoSpacing"/>
-      </w:pPr>
-      <w:r>
-        <w:t xml:space="preserve">Read about the </w:t>
-      </w:r>
-      <w:r>
-        <w:rPr>
-          <w:highlight w:val="lightGray"/>
-        </w:rPr>
         <w:t>"createElement"</w:t>
       </w:r>
       <w:r>
-        <w:t xml:space="preserve"> function in the docs and find </w:t>
-      </w:r>
-      <w:r>
-        <w:t xml:space="preserve">the </w:t>
-      </w:r>
-      <w:r>
-        <w:rPr>
-          <w:highlight w:val="lightGray"/>
-        </w:rPr>
-        <w:t>"createElement"</w:t>
-      </w:r>
-      <w:r>
         <w:t xml:space="preserve"> function</w:t>
       </w:r>
       <w:r>
@@ -1512,19 +1512,7 @@
         <w:rPr>
           <w:shd w:val="clear" w:color="auto" w:fill="E7E6E6" w:themeFill="background2"/>
         </w:rPr>
-        <w:t>"</w:t>
-      </w:r>
-      <w:r>
-        <w:rPr>
-          <w:shd w:val="clear" w:color="auto" w:fill="E7E6E6" w:themeFill="background2"/>
-        </w:rPr>
-        <w:t>exports.createElement = createElement$1;</w:t>
-      </w:r>
-      <w:r>
-        <w:rPr>
-          <w:shd w:val="clear" w:color="auto" w:fill="E7E6E6" w:themeFill="background2"/>
-        </w:rPr>
-        <w:t>"</w:t>
+        <w:t>"exports.createElement = createElement$1;"</w:t>
       </w:r>
       <w:r>
         <w:t xml:space="preserve"> </w:t>
@@ -1755,35 +1743,228 @@
           <w:color w:val="000000"/>
           <w:highlight w:val="lightGray"/>
         </w:rPr>
-        <w:t xml:space="preserve"> </w:t>
-      </w:r>
-      <w:r>
-        <w:rPr>
-          <w:color w:val="000000"/>
+        <w:t xml:space="preserve"> exports.createRoot = createRoot$1;</w:t>
+      </w:r>
+      <w:r>
+        <w:rPr>
           <w:highlight w:val="lightGray"/>
         </w:rPr>
-        <w:t>exports.createRoot = createRoot$1;</w:t>
+        <w:t>"</w:t>
+      </w:r>
+      <w:r>
+        <w:t xml:space="preserve"> and navigate your way up to the actual function definition. Let's give it a bird's eye view. What parameters does it accept?</w:t>
+      </w:r>
+    </w:p>
+    <w:p>
+      <w:pPr>
+        <w:pStyle w:val="NoSpacing"/>
+      </w:pPr>
+    </w:p>
+    <w:p>
+      <w:pPr>
+        <w:pStyle w:val="NoSpacing"/>
+        <w:rPr>
+          <w:b/>
+          <w:bCs/>
+        </w:rPr>
+      </w:pPr>
+      <w:r>
+        <w:rPr>
+          <w:b/>
+          <w:bCs/>
+        </w:rPr>
+        <w:t>T</w:t>
+      </w:r>
+      <w:r>
+        <w:rPr>
+          <w:b/>
+          <w:bCs/>
+        </w:rPr>
+        <w:t xml:space="preserve">he </w:t>
+      </w:r>
+      <w:r>
+        <w:rPr>
+          <w:b/>
+          <w:bCs/>
+        </w:rPr>
+        <w:t>"</w:t>
+      </w:r>
+      <w:r>
+        <w:rPr>
+          <w:b/>
+          <w:bCs/>
+        </w:rPr>
+        <w:t>crossorigin</w:t>
+      </w:r>
+      <w:r>
+        <w:rPr>
+          <w:b/>
+          <w:bCs/>
+        </w:rPr>
+        <w:t>"</w:t>
+      </w:r>
+      <w:r>
+        <w:rPr>
+          <w:b/>
+          <w:bCs/>
+        </w:rPr>
+        <w:t xml:space="preserve"> </w:t>
+      </w:r>
+      <w:r>
+        <w:rPr>
+          <w:b/>
+          <w:bCs/>
+        </w:rPr>
+        <w:t>HTML attribute</w:t>
+      </w:r>
+    </w:p>
+    <w:p>
+      <w:pPr>
+        <w:pStyle w:val="NoSpacing"/>
+      </w:pPr>
+      <w:r>
+        <w:t>N</w:t>
+      </w:r>
+      <w:r>
+        <w:t xml:space="preserve">avigate to </w:t>
+      </w:r>
+      <w:r>
+        <w:t xml:space="preserve">wherever you </w:t>
+      </w:r>
+      <w:r>
+        <w:t>saved</w:t>
+      </w:r>
+      <w:r>
+        <w:t xml:space="preserve"> the</w:t>
+      </w:r>
+      <w:r>
+        <w:t xml:space="preserve"> </w:t>
       </w:r>
       <w:r>
         <w:rPr>
           <w:highlight w:val="lightGray"/>
         </w:rPr>
+        <w:t>"index.html"</w:t>
+      </w:r>
+      <w:r>
+        <w:t xml:space="preserve"> file and open it</w:t>
+      </w:r>
+      <w:r>
+        <w:t xml:space="preserve"> in the browser, and then open up the "Inspector Tool".</w:t>
+      </w:r>
+      <w:r>
+        <w:t xml:space="preserve"> Let</w:t>
+      </w:r>
+      <w:r>
+        <w:t>'</w:t>
+      </w:r>
+      <w:r>
+        <w:t>s remove remove</w:t>
+      </w:r>
+      <w:r>
+        <w:t xml:space="preserve"> the crossorigin attribute</w:t>
+      </w:r>
+      <w:r>
+        <w:t xml:space="preserve"> from the 2 script tags, which we added earlier</w:t>
+      </w:r>
+      <w:r>
+        <w:t>,</w:t>
+      </w:r>
+      <w:r>
+        <w:t xml:space="preserve"> what will happen? </w:t>
+      </w:r>
+      <w:r>
+        <w:t xml:space="preserve">You should see </w:t>
+      </w:r>
+      <w:r>
+        <w:t>4 error issues, with the following message: "</w:t>
+      </w:r>
+      <w:r>
+        <w:t>Indicate whether to send a cookie in a cross-site request by specifying its SameSite attribute</w:t>
+      </w:r>
+      <w:r>
         <w:t>"</w:t>
       </w:r>
       <w:r>
-        <w:t xml:space="preserve"> and navigate your way up to the actual function definition. </w:t>
-      </w:r>
-      <w:r>
-        <w:t>Let's give it a bird's eye view. What parameters does it accept</w:t>
-      </w:r>
-      <w:r>
-        <w:t>?</w:t>
-      </w:r>
-    </w:p>
-    <w:p>
-      <w:pPr>
-        <w:pStyle w:val="NoSpacing"/>
-      </w:pPr>
+        <w:t>.</w:t>
+      </w:r>
+    </w:p>
+    <w:p>
+      <w:pPr>
+        <w:pStyle w:val="NoSpacing"/>
+      </w:pPr>
+    </w:p>
+    <w:p>
+      <w:pPr>
+        <w:pStyle w:val="NoSpacing"/>
+      </w:pPr>
+      <w:r>
+        <w:t xml:space="preserve">So, what is this and why are you getting it? – You are getting this, because you are using a resource from </w:t>
+      </w:r>
+      <w:r>
+        <w:t>external</w:t>
+      </w:r>
+      <w:r>
+        <w:t xml:space="preserve"> website and that server is attempting to set a "cookie</w:t>
+      </w:r>
+      <w:r>
+        <w:t>", but</w:t>
+      </w:r>
+      <w:r>
+        <w:t xml:space="preserve"> it does not have the SameSite attribute, which is being reported in our browser.</w:t>
+      </w:r>
+    </w:p>
+    <w:p>
+      <w:pPr>
+        <w:pStyle w:val="NoSpacing"/>
+      </w:pPr>
+    </w:p>
+    <w:p>
+      <w:pPr>
+        <w:pStyle w:val="NoSpacing"/>
+      </w:pPr>
+      <w:r>
+        <w:t>Therefore,</w:t>
+      </w:r>
+      <w:r>
+        <w:t xml:space="preserve"> what we can do is add this </w:t>
+      </w:r>
+      <w:r>
+        <w:rPr>
+          <w:highlight w:val="lightGray"/>
+        </w:rPr>
+        <w:t>crossorigin="anonymous"</w:t>
+      </w:r>
+      <w:r>
+        <w:t xml:space="preserve"> </w:t>
+      </w:r>
+      <w:r>
+        <w:t xml:space="preserve">or the shorthand version </w:t>
+      </w:r>
+      <w:r>
+        <w:rPr>
+          <w:highlight w:val="lightGray"/>
+        </w:rPr>
+        <w:t>crossorigin=""</w:t>
+      </w:r>
+      <w:r>
+        <w:t xml:space="preserve">, </w:t>
+      </w:r>
+      <w:r>
+        <w:t>attribute, in order to say that when cross-origin request is performed, we are NOT going to send any credentials</w:t>
+      </w:r>
+      <w:r>
+        <w:t xml:space="preserve"> </w:t>
+      </w:r>
+      <w:r>
+        <w:t>(</w:t>
+      </w:r>
+      <w:r>
+        <w:t>e.g.,</w:t>
+      </w:r>
+      <w:r>
+        <w:t xml:space="preserve"> a cookie, a certificate, a HTTP Basic authentication) </w:t>
+      </w:r>
     </w:p>
     <w:p>
       <w:pPr>
@@ -1841,7 +2022,7 @@
     </w:p>
     <w:p>
       <w:r>
-        <w:t>Add the following lines bellow your current script tags</w:t>
+        <w:t>Open up a new script tag and add the following lines.</w:t>
       </w:r>
     </w:p>
     <w:tbl>
@@ -1872,6 +2053,28 @@
             <w:r>
               <w:t>script&gt;</w:t>
             </w:r>
+          </w:p>
+          <w:p>
+            <w:pPr>
+              <w:pStyle w:val="NoSpacing"/>
+            </w:pPr>
+            <w:r>
+              <w:t xml:space="preserve">    </w:t>
+            </w:r>
+            <w:r>
+              <w:t>const { React, ReactDOM</w:t>
+            </w:r>
+            <w:r>
+              <w:t xml:space="preserve"> </w:t>
+            </w:r>
+            <w:r>
+              <w:t>} = window;</w:t>
+            </w:r>
+          </w:p>
+          <w:p>
+            <w:pPr>
+              <w:pStyle w:val="NoSpacing"/>
+            </w:pPr>
           </w:p>
           <w:p>
             <w:pPr>
@@ -1938,7 +2141,85 @@
         <w:pStyle w:val="NoSpacing"/>
       </w:pPr>
       <w:r>
-        <w:t xml:space="preserve">The first thing we </w:t>
+        <w:t xml:space="preserve">The first thing we can do, is to use a </w:t>
+      </w:r>
+      <w:r>
+        <w:rPr>
+          <w:b/>
+          <w:bCs/>
+        </w:rPr>
+        <w:t>destructuring assignment</w:t>
+      </w:r>
+      <w:r>
+        <w:t xml:space="preserve"> and destructure </w:t>
+      </w:r>
+      <w:r>
+        <w:t>the global window variable</w:t>
+      </w:r>
+      <w:r>
+        <w:t>,</w:t>
+      </w:r>
+      <w:r>
+        <w:t xml:space="preserve"> and </w:t>
+      </w:r>
+      <w:r>
+        <w:t>assign</w:t>
+      </w:r>
+      <w:r>
+        <w:t xml:space="preserve"> </w:t>
+      </w:r>
+      <w:r>
+        <w:t>React and ReactDOM</w:t>
+      </w:r>
+      <w:r>
+        <w:t xml:space="preserve"> as </w:t>
+      </w:r>
+      <w:r>
+        <w:t>const variables</w:t>
+      </w:r>
+      <w:r>
+        <w:t>, since we know where they came from</w:t>
+      </w:r>
+      <w:r>
+        <w:t>.</w:t>
+      </w:r>
+      <w:r>
+        <w:t xml:space="preserve"> This step is optional for convenience, as window is the</w:t>
+      </w:r>
+      <w:r>
+        <w:t xml:space="preserve"> global</w:t>
+      </w:r>
+      <w:r>
+        <w:t xml:space="preserve"> variable</w:t>
+      </w:r>
+      <w:r>
+        <w:t>,</w:t>
+      </w:r>
+      <w:r>
+        <w:t xml:space="preserve"> </w:t>
+      </w:r>
+      <w:r>
+        <w:t>we can omit this step, meaning we can also use the libraries without referencing them with their full path, e.g. window.React; window.ReactDOM.</w:t>
+      </w:r>
+    </w:p>
+    <w:p>
+      <w:pPr>
+        <w:pStyle w:val="NoSpacing"/>
+      </w:pPr>
+    </w:p>
+    <w:p>
+      <w:pPr>
+        <w:pStyle w:val="NoSpacing"/>
+      </w:pPr>
+      <w:r>
+        <w:lastRenderedPageBreak/>
+        <w:t>The</w:t>
+      </w:r>
+      <w:r>
+        <w:t xml:space="preserve"> next</w:t>
+      </w:r>
+      <w:r>
+        <w:t xml:space="preserve"> thing we </w:t>
       </w:r>
       <w:r>
         <w:t>create</w:t>
@@ -1956,7 +2237,13 @@
         <w:t>"createElement"</w:t>
       </w:r>
       <w:r>
-        <w:t xml:space="preserve"> calls will turn this expression into a</w:t>
+        <w:t xml:space="preserve"> calls </w:t>
+      </w:r>
+      <w:r>
+        <w:t xml:space="preserve">from the React library </w:t>
+      </w:r>
+      <w:r>
+        <w:t>will turn this expression into a</w:t>
       </w:r>
       <w:r>
         <w:t xml:space="preserve"> </w:t>
@@ -1968,26 +2255,56 @@
         <w:t>,</w:t>
       </w:r>
       <w:r>
-        <w:t xml:space="preserve"> or basically a React object,</w:t>
+        <w:t xml:space="preserve"> </w:t>
+      </w:r>
+      <w:r>
+        <w:t>also called</w:t>
+      </w:r>
+      <w:r>
+        <w:t xml:space="preserve"> a React object,</w:t>
       </w:r>
       <w:r>
         <w:t xml:space="preserve"> which we can </w:t>
       </w:r>
       <w:r>
-        <w:t>render, using an appropriate rendering method.</w:t>
-      </w:r>
-    </w:p>
-    <w:p>
-      <w:pPr>
-        <w:pStyle w:val="NoSpacing"/>
-      </w:pPr>
-    </w:p>
-    <w:p>
-      <w:pPr>
-        <w:pStyle w:val="NoSpacing"/>
-      </w:pPr>
-      <w:r>
-        <w:t xml:space="preserve">The second thing we do is get a </w:t>
+        <w:t>render</w:t>
+      </w:r>
+      <w:r>
+        <w:t xml:space="preserve"> to the DOM</w:t>
+      </w:r>
+      <w:r>
+        <w:t>, using an appropriate rendering method</w:t>
+      </w:r>
+      <w:r>
+        <w:t xml:space="preserve"> from</w:t>
+      </w:r>
+      <w:r>
+        <w:t xml:space="preserve"> the</w:t>
+      </w:r>
+      <w:r>
+        <w:t xml:space="preserve"> ReactDOM library</w:t>
+      </w:r>
+      <w:r>
+        <w:t>.</w:t>
+      </w:r>
+    </w:p>
+    <w:p>
+      <w:pPr>
+        <w:pStyle w:val="NoSpacing"/>
+      </w:pPr>
+    </w:p>
+    <w:p>
+      <w:pPr>
+        <w:pStyle w:val="NoSpacing"/>
+      </w:pPr>
+      <w:r>
+        <w:t xml:space="preserve">The </w:t>
+      </w:r>
+      <w:r>
+        <w:t>third</w:t>
+      </w:r>
+      <w:r>
+        <w:t xml:space="preserve"> thing we do is get a </w:t>
       </w:r>
       <w:r>
         <w:rPr>
@@ -2039,7 +2356,13 @@
         <w:t>vDOM</w:t>
       </w:r>
       <w:r>
-        <w:t xml:space="preserve"> and updating the </w:t>
+        <w:t xml:space="preserve"> and updating the</w:t>
+      </w:r>
+      <w:r>
+        <w:t xml:space="preserve"> real</w:t>
+      </w:r>
+      <w:r>
+        <w:t xml:space="preserve"> </w:t>
       </w:r>
       <w:r>
         <w:rPr>
@@ -2111,7 +2434,7 @@
         <v:path o:extrusionok="f" gradientshapeok="t" o:connecttype="rect"/>
         <o:lock v:ext="edit" aspectratio="t"/>
       </v:shapetype>
-      <v:shape id="_x0000_i1562" type="#_x0000_t75" alt="Right pointing backhand index with solid fill" style="width:13.3pt;height:10.4pt;visibility:visible" o:gfxdata="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" o:bullet="t">
+      <v:shape id="_x0000_i1130" type="#_x0000_t75" alt="Right pointing backhand index with solid fill" style="width:13.2pt;height:10.5pt;visibility:visible" o:gfxdata="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" o:bullet="t">
         <v:imagedata r:id="rId1" o:title="" croptop="-9007f" cropbottom="-9318f" cropright="-244f"/>
       </v:shape>
     </w:pict>
@@ -2633,7 +2956,7 @@
   <w:style w:type="paragraph" w:default="1" w:styleId="Normal">
     <w:name w:val="Normal"/>
     <w:qFormat/>
-    <w:rsid w:val="00F94C4E"/>
+    <w:rsid w:val="00AA6F55"/>
   </w:style>
   <w:style w:type="character" w:default="1" w:styleId="DefaultParagraphFont">
     <w:name w:val="Default Paragraph Font"/>

</xml_diff>

<commit_message>
refactor: move script tags to head
</commit_message>
<xml_diff>
--- a/lections/001.React.docx
+++ b/lections/001.React.docx
@@ -483,7 +483,15 @@
         <w:pStyle w:val="NoSpacing"/>
       </w:pPr>
       <w:r>
-        <w:t>Then create a "src" directory inside and create an "index.html" file inside.</w:t>
+        <w:t>Then create a "</w:t>
+      </w:r>
+      <w:proofErr w:type="spellStart"/>
+      <w:r>
+        <w:t>src</w:t>
+      </w:r>
+      <w:proofErr w:type="spellEnd"/>
+      <w:r>
+        <w:t>" directory inside and create an "index.html" file inside.</w:t>
       </w:r>
       <w:r>
         <w:t xml:space="preserve"> </w:t>
@@ -497,7 +505,15 @@
         <w:t xml:space="preserve">Then </w:t>
       </w:r>
       <w:r>
-        <w:t xml:space="preserve">open the project with vscode and </w:t>
+        <w:t xml:space="preserve">open the project with </w:t>
+      </w:r>
+      <w:proofErr w:type="spellStart"/>
+      <w:r>
+        <w:t>vscode</w:t>
+      </w:r>
+      <w:proofErr w:type="spellEnd"/>
+      <w:r>
+        <w:t xml:space="preserve"> and </w:t>
       </w:r>
       <w:r>
         <w:t>unfold the standard</w:t>
@@ -515,7 +531,15 @@
         <w:t xml:space="preserve"> inside</w:t>
       </w:r>
       <w:r>
-        <w:t>, by using emmet and typing "!" or "html:5"</w:t>
+        <w:t xml:space="preserve">, by using </w:t>
+      </w:r>
+      <w:proofErr w:type="spellStart"/>
+      <w:r>
+        <w:t>emmet</w:t>
+      </w:r>
+      <w:proofErr w:type="spellEnd"/>
+      <w:r>
+        <w:t xml:space="preserve"> and typing "!" or "html:5"</w:t>
       </w:r>
       <w:r>
         <w:t xml:space="preserve">. </w:t>
@@ -690,7 +714,23 @@
           <w:b/>
           <w:bCs/>
         </w:rPr>
-        <w:t>"index.php"</w:t>
+        <w:t>"</w:t>
+      </w:r>
+      <w:proofErr w:type="spellStart"/>
+      <w:r>
+        <w:rPr>
+          <w:b/>
+          <w:bCs/>
+        </w:rPr>
+        <w:t>index.php</w:t>
+      </w:r>
+      <w:proofErr w:type="spellEnd"/>
+      <w:r>
+        <w:rPr>
+          <w:b/>
+          <w:bCs/>
+        </w:rPr>
+        <w:t>"</w:t>
       </w:r>
       <w:r>
         <w:t>, fourth priority, fifth priority</w:t>
@@ -737,47 +777,57 @@
         <w:pStyle w:val="NoSpacing"/>
       </w:pPr>
       <w:r>
-        <w:t>Between the body tags, a</w:t>
-      </w:r>
-      <w:r>
-        <w:t xml:space="preserve">dd </w:t>
-      </w:r>
-      <w:r>
-        <w:t>one</w:t>
-      </w:r>
-      <w:r>
-        <w:t xml:space="preserve"> div element with id </w:t>
-      </w:r>
-      <w:r>
-        <w:rPr>
-          <w:b/>
-          <w:bCs/>
-        </w:rPr>
-        <w:t>"</w:t>
-      </w:r>
-      <w:r>
-        <w:rPr>
-          <w:b/>
-          <w:bCs/>
-        </w:rPr>
-        <w:t>root</w:t>
-      </w:r>
-      <w:r>
-        <w:rPr>
-          <w:b/>
-          <w:bCs/>
-        </w:rPr>
-        <w:t>"</w:t>
-      </w:r>
-      <w:r>
-        <w:rPr>
-          <w:b/>
-          <w:bCs/>
-        </w:rPr>
-        <w:t>.</w:t>
-      </w:r>
-      <w:r>
-        <w:t xml:space="preserve"> It doesn't have to be called root, but that's how it is</w:t>
+        <w:t xml:space="preserve">Add </w:t>
+      </w:r>
+      <w:r>
+        <w:rPr>
+          <w:b/>
+          <w:bCs/>
+        </w:rPr>
+        <w:t xml:space="preserve">div tag </w:t>
+      </w:r>
+      <w:r>
+        <w:t>with</w:t>
+      </w:r>
+      <w:r>
+        <w:t xml:space="preserve"> attribute</w:t>
+      </w:r>
+      <w:r>
+        <w:rPr>
+          <w:b/>
+          <w:bCs/>
+        </w:rPr>
+        <w:t xml:space="preserve"> id</w:t>
+      </w:r>
+      <w:r>
+        <w:rPr>
+          <w:b/>
+          <w:bCs/>
+        </w:rPr>
+        <w:t>=</w:t>
+      </w:r>
+      <w:r>
+        <w:rPr>
+          <w:b/>
+          <w:bCs/>
+        </w:rPr>
+        <w:t>"root"</w:t>
+      </w:r>
+      <w:r>
+        <w:t xml:space="preserve"> inside the </w:t>
+      </w:r>
+      <w:r>
+        <w:rPr>
+          <w:b/>
+          <w:bCs/>
+        </w:rPr>
+        <w:t>body tag</w:t>
+      </w:r>
+      <w:r>
+        <w:t xml:space="preserve">. </w:t>
+      </w:r>
+      <w:r>
+        <w:t>It doesn't have to be called root, but that's how it is</w:t>
       </w:r>
       <w:r>
         <w:t xml:space="preserve"> by convention</w:t>
@@ -786,13 +836,7 @@
         <w:t xml:space="preserve"> for SPA (Single Page Applications)</w:t>
       </w:r>
       <w:r>
-        <w:t>.</w:t>
-      </w:r>
-      <w:r>
-        <w:t xml:space="preserve"> </w:t>
-      </w:r>
-      <w:r>
-        <w:t>Also,</w:t>
+        <w:t>, because</w:t>
       </w:r>
       <w:r>
         <w:t xml:space="preserve"> when you are using React, you are essentially building a tree of DOM elements and every tree has a root, hence the name.</w:t>
@@ -874,7 +918,24 @@
         <w:t>2</w:t>
       </w:r>
       <w:r>
-        <w:t xml:space="preserve"> script tags</w:t>
+        <w:t xml:space="preserve"> </w:t>
+      </w:r>
+      <w:r>
+        <w:rPr>
+          <w:b/>
+          <w:bCs/>
+        </w:rPr>
+        <w:t>script tags</w:t>
+      </w:r>
+      <w:r>
+        <w:t xml:space="preserve"> inside the </w:t>
+      </w:r>
+      <w:r>
+        <w:rPr>
+          <w:b/>
+          <w:bCs/>
+        </w:rPr>
+        <w:t>head tag</w:t>
       </w:r>
       <w:r>
         <w:t>,</w:t>
@@ -892,8 +953,13 @@
         <w:t xml:space="preserve"> </w:t>
       </w:r>
       <w:r>
-        <w:t>React and ReactDOM</w:t>
-      </w:r>
+        <w:t xml:space="preserve">React and </w:t>
+      </w:r>
+      <w:proofErr w:type="spellStart"/>
+      <w:r>
+        <w:t>ReactDOM</w:t>
+      </w:r>
+      <w:proofErr w:type="spellEnd"/>
       <w:r>
         <w:t xml:space="preserve">. </w:t>
       </w:r>
@@ -959,7 +1025,15 @@
         <w:t>browser,</w:t>
       </w:r>
       <w:r>
-        <w:t xml:space="preserve"> we are using ReactDOM, otherwise </w:t>
+        <w:t xml:space="preserve"> we are using </w:t>
+      </w:r>
+      <w:proofErr w:type="spellStart"/>
+      <w:r>
+        <w:t>ReactDOM</w:t>
+      </w:r>
+      <w:proofErr w:type="spellEnd"/>
+      <w:r>
+        <w:t xml:space="preserve">, otherwise </w:t>
       </w:r>
       <w:r>
         <w:t>there are other rendering layer libraries like React Native for the mobile.</w:t>
@@ -993,7 +1067,15 @@
               <w:t>&lt;script</w:t>
             </w:r>
             <w:r>
-              <w:t xml:space="preserve"> crossorigin="anonymous"</w:t>
+              <w:t xml:space="preserve"> </w:t>
+            </w:r>
+            <w:proofErr w:type="spellStart"/>
+            <w:r>
+              <w:t>crossorigin</w:t>
+            </w:r>
+            <w:proofErr w:type="spellEnd"/>
+            <w:r>
+              <w:t>="anonymous"</w:t>
             </w:r>
             <w:r>
               <w:t xml:space="preserve"> src="https://unpkg.com/react@18.2.0/umd/react.development.js"&gt;&lt;/script&gt;</w:t>
@@ -1006,11 +1088,13 @@
             <w:r>
               <w:t xml:space="preserve">&lt;script </w:t>
             </w:r>
-            <w:r>
-              <w:t>crossorigin="anonymous"</w:t>
-            </w:r>
-            <w:r>
-              <w:t xml:space="preserve"> </w:t>
+            <w:proofErr w:type="spellStart"/>
+            <w:r>
+              <w:t>crossorigin</w:t>
+            </w:r>
+            <w:proofErr w:type="spellEnd"/>
+            <w:r>
+              <w:t xml:space="preserve">="anonymous" </w:t>
             </w:r>
             <w:r>
               <w:t>src="https://unpkg.com/react-dom@18.2.0/umd/react-dom.development.js"&gt;&lt;/script&gt;</w:t>
@@ -1037,7 +1121,23 @@
           <w:b/>
           <w:bCs/>
         </w:rPr>
-        <w:t>The "React and ReactDOM" libraries</w:t>
+        <w:t xml:space="preserve">The "React and </w:t>
+      </w:r>
+      <w:proofErr w:type="spellStart"/>
+      <w:r>
+        <w:rPr>
+          <w:b/>
+          <w:bCs/>
+        </w:rPr>
+        <w:t>ReactDOM</w:t>
+      </w:r>
+      <w:proofErr w:type="spellEnd"/>
+      <w:r>
+        <w:rPr>
+          <w:b/>
+          <w:bCs/>
+        </w:rPr>
+        <w:t>" libraries</w:t>
       </w:r>
     </w:p>
     <w:p>
@@ -1102,7 +1202,15 @@
         <w:t xml:space="preserve">, </w:t>
       </w:r>
       <w:r>
-        <w:t xml:space="preserve">and confirm that our React and ReactDOM libraries are defined, as </w:t>
+        <w:t xml:space="preserve">and confirm that our React and </w:t>
+      </w:r>
+      <w:proofErr w:type="spellStart"/>
+      <w:r>
+        <w:t>ReactDOM</w:t>
+      </w:r>
+      <w:proofErr w:type="spellEnd"/>
+      <w:r>
+        <w:t xml:space="preserve"> libraries are defined, as </w:t>
       </w:r>
       <w:r>
         <w:t xml:space="preserve">they should be, since </w:t>
@@ -1136,7 +1244,21 @@
         <w:rPr>
           <w:highlight w:val="lightGray"/>
         </w:rPr>
-        <w:t>"createElement"</w:t>
+        <w:t>"</w:t>
+      </w:r>
+      <w:proofErr w:type="spellStart"/>
+      <w:r>
+        <w:rPr>
+          <w:highlight w:val="lightGray"/>
+        </w:rPr>
+        <w:t>createElement</w:t>
+      </w:r>
+      <w:proofErr w:type="spellEnd"/>
+      <w:r>
+        <w:rPr>
+          <w:highlight w:val="lightGray"/>
+        </w:rPr>
+        <w:t>"</w:t>
       </w:r>
       <w:r>
         <w:t xml:space="preserve"> </w:t>
@@ -1154,7 +1276,15 @@
         <w:t xml:space="preserve">, </w:t>
       </w:r>
       <w:r>
-        <w:t xml:space="preserve">which contains React internal fields and methods, if we expand it we would see a field named </w:t>
+        <w:t xml:space="preserve">which contains React internal fields and methods, if we expand </w:t>
+      </w:r>
+      <w:proofErr w:type="gramStart"/>
+      <w:r>
+        <w:t>it</w:t>
+      </w:r>
+      <w:proofErr w:type="gramEnd"/>
+      <w:r>
+        <w:t xml:space="preserve"> we would see a field named </w:t>
       </w:r>
       <w:r>
         <w:rPr>
@@ -1163,16 +1293,29 @@
         <w:t>"Scheduler"</w:t>
       </w:r>
       <w:r>
-        <w:t>, from where the joke about how ReactJS should have been called ScheduleJS.</w:t>
-      </w:r>
-    </w:p>
-    <w:p>
-      <w:pPr>
-        <w:pStyle w:val="NoSpacing"/>
-      </w:pPr>
-      <w:r>
-        <w:t>Type ReactDOM</w:t>
-      </w:r>
+        <w:t xml:space="preserve">, from where the joke about how ReactJS should have been called </w:t>
+      </w:r>
+      <w:proofErr w:type="spellStart"/>
+      <w:r>
+        <w:t>ScheduleJS</w:t>
+      </w:r>
+      <w:proofErr w:type="spellEnd"/>
+      <w:r>
+        <w:t>.</w:t>
+      </w:r>
+    </w:p>
+    <w:p>
+      <w:pPr>
+        <w:pStyle w:val="NoSpacing"/>
+      </w:pPr>
+      <w:r>
+        <w:t xml:space="preserve">Type </w:t>
+      </w:r>
+      <w:proofErr w:type="spellStart"/>
+      <w:r>
+        <w:t>ReactDOM</w:t>
+      </w:r>
+      <w:proofErr w:type="spellEnd"/>
       <w:r>
         <w:t xml:space="preserve"> and you should get a list of methods the library's API exposes, like </w:t>
       </w:r>
@@ -1180,7 +1323,21 @@
         <w:rPr>
           <w:highlight w:val="lightGray"/>
         </w:rPr>
-        <w:t>"createRoot"</w:t>
+        <w:t>"</w:t>
+      </w:r>
+      <w:proofErr w:type="spellStart"/>
+      <w:r>
+        <w:rPr>
+          <w:highlight w:val="lightGray"/>
+        </w:rPr>
+        <w:t>createRoot</w:t>
+      </w:r>
+      <w:proofErr w:type="spellEnd"/>
+      <w:r>
+        <w:rPr>
+          <w:highlight w:val="lightGray"/>
+        </w:rPr>
+        <w:t>"</w:t>
       </w:r>
       <w:r>
         <w:t xml:space="preserve"> </w:t>
@@ -1253,7 +1410,21 @@
         <w:rPr>
           <w:highlight w:val="lightGray"/>
         </w:rPr>
-        <w:t>"createElement"</w:t>
+        <w:t>"</w:t>
+      </w:r>
+      <w:proofErr w:type="spellStart"/>
+      <w:r>
+        <w:rPr>
+          <w:highlight w:val="lightGray"/>
+        </w:rPr>
+        <w:t>createElement</w:t>
+      </w:r>
+      <w:proofErr w:type="spellEnd"/>
+      <w:r>
+        <w:rPr>
+          <w:highlight w:val="lightGray"/>
+        </w:rPr>
+        <w:t>"</w:t>
       </w:r>
       <w:r>
         <w:t xml:space="preserve"> and </w:t>
@@ -1264,12 +1435,14 @@
         </w:rPr>
         <w:t>"</w:t>
       </w:r>
+      <w:proofErr w:type="spellStart"/>
       <w:r>
         <w:rPr>
           <w:highlight w:val="lightGray"/>
         </w:rPr>
         <w:t>createRoot</w:t>
       </w:r>
+      <w:proofErr w:type="spellEnd"/>
       <w:r>
         <w:rPr>
           <w:highlight w:val="lightGray"/>
@@ -1439,7 +1612,21 @@
         <w:rPr>
           <w:highlight w:val="lightGray"/>
         </w:rPr>
-        <w:t>"createElement"</w:t>
+        <w:t>"</w:t>
+      </w:r>
+      <w:proofErr w:type="spellStart"/>
+      <w:r>
+        <w:rPr>
+          <w:highlight w:val="lightGray"/>
+        </w:rPr>
+        <w:t>createElement</w:t>
+      </w:r>
+      <w:proofErr w:type="spellEnd"/>
+      <w:r>
+        <w:rPr>
+          <w:highlight w:val="lightGray"/>
+        </w:rPr>
+        <w:t>"</w:t>
       </w:r>
       <w:r>
         <w:t xml:space="preserve"> function is used to create a React element with the given </w:t>
@@ -1488,7 +1675,21 @@
         <w:rPr>
           <w:highlight w:val="lightGray"/>
         </w:rPr>
-        <w:t>"createElement"</w:t>
+        <w:t>"</w:t>
+      </w:r>
+      <w:proofErr w:type="spellStart"/>
+      <w:r>
+        <w:rPr>
+          <w:highlight w:val="lightGray"/>
+        </w:rPr>
+        <w:t>createElement</w:t>
+      </w:r>
+      <w:proofErr w:type="spellEnd"/>
+      <w:r>
+        <w:rPr>
+          <w:highlight w:val="lightGray"/>
+        </w:rPr>
+        <w:t>"</w:t>
       </w:r>
       <w:r>
         <w:t xml:space="preserve"> function in the docs and find </w:t>
@@ -1500,7 +1701,21 @@
         <w:rPr>
           <w:highlight w:val="lightGray"/>
         </w:rPr>
-        <w:t>"createElement"</w:t>
+        <w:t>"</w:t>
+      </w:r>
+      <w:proofErr w:type="spellStart"/>
+      <w:r>
+        <w:rPr>
+          <w:highlight w:val="lightGray"/>
+        </w:rPr>
+        <w:t>createElement</w:t>
+      </w:r>
+      <w:proofErr w:type="spellEnd"/>
+      <w:r>
+        <w:rPr>
+          <w:highlight w:val="lightGray"/>
+        </w:rPr>
+        <w:t>"</w:t>
       </w:r>
       <w:r>
         <w:t xml:space="preserve"> function</w:t>
@@ -1512,7 +1727,23 @@
         <w:rPr>
           <w:shd w:val="clear" w:color="auto" w:fill="E7E6E6" w:themeFill="background2"/>
         </w:rPr>
-        <w:t>"exports.createElement = createElement$1;"</w:t>
+        <w:t>"</w:t>
+      </w:r>
+      <w:proofErr w:type="spellStart"/>
+      <w:proofErr w:type="gramStart"/>
+      <w:r>
+        <w:rPr>
+          <w:shd w:val="clear" w:color="auto" w:fill="E7E6E6" w:themeFill="background2"/>
+        </w:rPr>
+        <w:t>exports.createElement</w:t>
+      </w:r>
+      <w:proofErr w:type="spellEnd"/>
+      <w:proofErr w:type="gramEnd"/>
+      <w:r>
+        <w:rPr>
+          <w:shd w:val="clear" w:color="auto" w:fill="E7E6E6" w:themeFill="background2"/>
+        </w:rPr>
+        <w:t xml:space="preserve"> = createElement$1;"</w:t>
       </w:r>
       <w:r>
         <w:t xml:space="preserve"> </w:t>
@@ -1666,19 +1897,57 @@
         <w:rPr>
           <w:highlight w:val="lightGray"/>
         </w:rPr>
-        <w:t>"createRoot"</w:t>
+        <w:t>"</w:t>
+      </w:r>
+      <w:proofErr w:type="spellStart"/>
+      <w:r>
+        <w:rPr>
+          <w:highlight w:val="lightGray"/>
+        </w:rPr>
+        <w:t>createRoot</w:t>
+      </w:r>
+      <w:proofErr w:type="spellEnd"/>
+      <w:r>
+        <w:rPr>
+          <w:highlight w:val="lightGray"/>
+        </w:rPr>
+        <w:t>"</w:t>
       </w:r>
       <w:r>
         <w:t xml:space="preserve"> function is used</w:t>
       </w:r>
       <w:r>
-        <w:t xml:space="preserve"> to create a root for specific domNode, and will take over managing the DOM inside it. After you have created a root, you need to call </w:t>
-      </w:r>
-      <w:r>
-        <w:rPr>
-          <w:highlight w:val="lightGray"/>
-        </w:rPr>
-        <w:t>"root.render"</w:t>
+        <w:t xml:space="preserve"> to create a root for specific </w:t>
+      </w:r>
+      <w:proofErr w:type="spellStart"/>
+      <w:r>
+        <w:t>domNode</w:t>
+      </w:r>
+      <w:proofErr w:type="spellEnd"/>
+      <w:r>
+        <w:t xml:space="preserve">, and will take over managing the DOM inside it. After you have created a root, you need to call </w:t>
+      </w:r>
+      <w:r>
+        <w:rPr>
+          <w:highlight w:val="lightGray"/>
+        </w:rPr>
+        <w:t>"</w:t>
+      </w:r>
+      <w:proofErr w:type="spellStart"/>
+      <w:proofErr w:type="gramStart"/>
+      <w:r>
+        <w:rPr>
+          <w:highlight w:val="lightGray"/>
+        </w:rPr>
+        <w:t>root.render</w:t>
+      </w:r>
+      <w:proofErr w:type="spellEnd"/>
+      <w:proofErr w:type="gramEnd"/>
+      <w:r>
+        <w:rPr>
+          <w:highlight w:val="lightGray"/>
+        </w:rPr>
+        <w:t>"</w:t>
       </w:r>
       <w:r>
         <w:t xml:space="preserve"> in order to display a React component, or a whole tree of components inside of it</w:t>
@@ -1718,7 +1987,21 @@
         <w:rPr>
           <w:highlight w:val="lightGray"/>
         </w:rPr>
-        <w:t>"createRoot"</w:t>
+        <w:t>"</w:t>
+      </w:r>
+      <w:proofErr w:type="spellStart"/>
+      <w:r>
+        <w:rPr>
+          <w:highlight w:val="lightGray"/>
+        </w:rPr>
+        <w:t>createRoot</w:t>
+      </w:r>
+      <w:proofErr w:type="spellEnd"/>
+      <w:r>
+        <w:rPr>
+          <w:highlight w:val="lightGray"/>
+        </w:rPr>
+        <w:t>"</w:t>
       </w:r>
       <w:r>
         <w:t xml:space="preserve"> function in the docs and find the </w:t>
@@ -1727,7 +2010,21 @@
         <w:rPr>
           <w:highlight w:val="lightGray"/>
         </w:rPr>
-        <w:t>"createRoot"</w:t>
+        <w:t>"</w:t>
+      </w:r>
+      <w:proofErr w:type="spellStart"/>
+      <w:r>
+        <w:rPr>
+          <w:highlight w:val="lightGray"/>
+        </w:rPr>
+        <w:t>createRoot</w:t>
+      </w:r>
+      <w:proofErr w:type="spellEnd"/>
+      <w:r>
+        <w:rPr>
+          <w:highlight w:val="lightGray"/>
+        </w:rPr>
+        <w:t>"</w:t>
       </w:r>
       <w:r>
         <w:t xml:space="preserve"> function by searching the code for </w:t>
@@ -1743,7 +2040,25 @@
           <w:color w:val="000000"/>
           <w:highlight w:val="lightGray"/>
         </w:rPr>
-        <w:t xml:space="preserve"> exports.createRoot = createRoot$1;</w:t>
+        <w:t xml:space="preserve"> </w:t>
+      </w:r>
+      <w:proofErr w:type="spellStart"/>
+      <w:proofErr w:type="gramStart"/>
+      <w:r>
+        <w:rPr>
+          <w:color w:val="000000"/>
+          <w:highlight w:val="lightGray"/>
+        </w:rPr>
+        <w:t>exports.createRoot</w:t>
+      </w:r>
+      <w:proofErr w:type="spellEnd"/>
+      <w:proofErr w:type="gramEnd"/>
+      <w:r>
+        <w:rPr>
+          <w:color w:val="000000"/>
+          <w:highlight w:val="lightGray"/>
+        </w:rPr>
+        <w:t xml:space="preserve"> = createRoot$1;</w:t>
       </w:r>
       <w:r>
         <w:rPr>
@@ -1789,6 +2104,7 @@
         </w:rPr>
         <w:t>"</w:t>
       </w:r>
+      <w:proofErr w:type="spellStart"/>
       <w:r>
         <w:rPr>
           <w:b/>
@@ -1796,6 +2112,7 @@
         </w:rPr>
         <w:t>crossorigin</w:t>
       </w:r>
+      <w:proofErr w:type="spellEnd"/>
       <w:r>
         <w:rPr>
           <w:b/>
@@ -1823,10 +2140,7 @@
         <w:pStyle w:val="NoSpacing"/>
       </w:pPr>
       <w:r>
-        <w:t>N</w:t>
-      </w:r>
-      <w:r>
-        <w:t xml:space="preserve">avigate to </w:t>
+        <w:t xml:space="preserve">Navigate to </w:t>
       </w:r>
       <w:r>
         <w:t xml:space="preserve">wherever you </w:t>
@@ -1859,10 +2173,23 @@
         <w:t>'</w:t>
       </w:r>
       <w:r>
-        <w:t>s remove remove</w:t>
-      </w:r>
-      <w:r>
-        <w:t xml:space="preserve"> the crossorigin attribute</w:t>
+        <w:t xml:space="preserve">s remove </w:t>
+      </w:r>
+      <w:proofErr w:type="spellStart"/>
+      <w:r>
+        <w:t>remove</w:t>
+      </w:r>
+      <w:proofErr w:type="spellEnd"/>
+      <w:r>
+        <w:t xml:space="preserve"> the </w:t>
+      </w:r>
+      <w:proofErr w:type="spellStart"/>
+      <w:r>
+        <w:t>crossorigin</w:t>
+      </w:r>
+      <w:proofErr w:type="spellEnd"/>
+      <w:r>
+        <w:t xml:space="preserve"> attribute</w:t>
       </w:r>
       <w:r>
         <w:t xml:space="preserve"> from the 2 script tags, which we added earlier</w:t>
@@ -1880,7 +2207,15 @@
         <w:t>4 error issues, with the following message: "</w:t>
       </w:r>
       <w:r>
-        <w:t>Indicate whether to send a cookie in a cross-site request by specifying its SameSite attribute</w:t>
+        <w:t xml:space="preserve">Indicate whether to send a cookie in a cross-site request by specifying its </w:t>
+      </w:r>
+      <w:proofErr w:type="spellStart"/>
+      <w:r>
+        <w:t>SameSite</w:t>
+      </w:r>
+      <w:proofErr w:type="spellEnd"/>
+      <w:r>
+        <w:t xml:space="preserve"> attribute</w:t>
       </w:r>
       <w:r>
         <w:t>"</w:t>
@@ -1911,7 +2246,15 @@
         <w:t>", but</w:t>
       </w:r>
       <w:r>
-        <w:t xml:space="preserve"> it does not have the SameSite attribute, which is being reported in our browser.</w:t>
+        <w:t xml:space="preserve"> it does not have the </w:t>
+      </w:r>
+      <w:proofErr w:type="spellStart"/>
+      <w:r>
+        <w:t>SameSite</w:t>
+      </w:r>
+      <w:proofErr w:type="spellEnd"/>
+      <w:r>
+        <w:t xml:space="preserve"> attribute, which is being reported in our browser.</w:t>
       </w:r>
     </w:p>
     <w:p>
@@ -1929,11 +2272,19 @@
       <w:r>
         <w:t xml:space="preserve"> what we can do is add this </w:t>
       </w:r>
-      <w:r>
-        <w:rPr>
-          <w:highlight w:val="lightGray"/>
-        </w:rPr>
-        <w:t>crossorigin="anonymous"</w:t>
+      <w:proofErr w:type="spellStart"/>
+      <w:r>
+        <w:rPr>
+          <w:highlight w:val="lightGray"/>
+        </w:rPr>
+        <w:t>crossorigin</w:t>
+      </w:r>
+      <w:proofErr w:type="spellEnd"/>
+      <w:r>
+        <w:rPr>
+          <w:highlight w:val="lightGray"/>
+        </w:rPr>
+        <w:t>="anonymous"</w:t>
       </w:r>
       <w:r>
         <w:t xml:space="preserve"> </w:t>
@@ -1941,11 +2292,19 @@
       <w:r>
         <w:t xml:space="preserve">or the shorthand version </w:t>
       </w:r>
-      <w:r>
-        <w:rPr>
-          <w:highlight w:val="lightGray"/>
-        </w:rPr>
-        <w:t>crossorigin=""</w:t>
+      <w:proofErr w:type="spellStart"/>
+      <w:r>
+        <w:rPr>
+          <w:highlight w:val="lightGray"/>
+        </w:rPr>
+        <w:t>crossorigin</w:t>
+      </w:r>
+      <w:proofErr w:type="spellEnd"/>
+      <w:r>
+        <w:rPr>
+          <w:highlight w:val="lightGray"/>
+        </w:rPr>
+        <w:t>=""</w:t>
       </w:r>
       <w:r>
         <w:t xml:space="preserve">, </w:t>
@@ -1987,7 +2346,12 @@
         <w:t>4</w:t>
       </w:r>
       <w:r>
-        <w:t xml:space="preserve">: Create </w:t>
+        <w:t xml:space="preserve">: </w:t>
+      </w:r>
+    </w:p>
+    <w:p>
+      <w:r>
+        <w:t xml:space="preserve">Create </w:t>
       </w:r>
       <w:r>
         <w:t xml:space="preserve">a </w:t>
@@ -2017,12 +2381,26 @@
           <w:b/>
           <w:bCs/>
         </w:rPr>
-        <w:t xml:space="preserve"> </w:t>
-      </w:r>
-    </w:p>
-    <w:p>
-      <w:r>
-        <w:t>Open up a new script tag and add the following lines.</w:t>
+        <w:t xml:space="preserve">. </w:t>
+      </w:r>
+      <w:r>
+        <w:t>Add</w:t>
+      </w:r>
+      <w:r>
+        <w:t xml:space="preserve"> new </w:t>
+      </w:r>
+      <w:r>
+        <w:rPr>
+          <w:b/>
+          <w:bCs/>
+        </w:rPr>
+        <w:t>script tag</w:t>
+      </w:r>
+      <w:r>
+        <w:t xml:space="preserve"> inside the body </w:t>
+      </w:r>
+      <w:r>
+        <w:t>and add the following lines.</w:t>
       </w:r>
     </w:p>
     <w:tbl>
@@ -2062,8 +2440,21 @@
               <w:t xml:space="preserve">    </w:t>
             </w:r>
             <w:r>
-              <w:t>const { React, ReactDOM</w:t>
-            </w:r>
+              <w:t xml:space="preserve">const </w:t>
+            </w:r>
+            <w:proofErr w:type="gramStart"/>
+            <w:r>
+              <w:t>{ React</w:t>
+            </w:r>
+            <w:proofErr w:type="gramEnd"/>
+            <w:r>
+              <w:t xml:space="preserve">, </w:t>
+            </w:r>
+            <w:proofErr w:type="spellStart"/>
+            <w:r>
+              <w:t>ReactDOM</w:t>
+            </w:r>
+            <w:proofErr w:type="spellEnd"/>
             <w:r>
               <w:t xml:space="preserve"> </w:t>
             </w:r>
@@ -2084,7 +2475,31 @@
               <w:t xml:space="preserve">    </w:t>
             </w:r>
             <w:r>
-              <w:t>const rootTree = React.createElement("div", {}, React.createElement("h1", {}, "Hello World"));</w:t>
+              <w:t xml:space="preserve">const </w:t>
+            </w:r>
+            <w:proofErr w:type="spellStart"/>
+            <w:r>
+              <w:t>rootTree</w:t>
+            </w:r>
+            <w:proofErr w:type="spellEnd"/>
+            <w:r>
+              <w:t xml:space="preserve"> = </w:t>
+            </w:r>
+            <w:proofErr w:type="spellStart"/>
+            <w:r>
+              <w:t>React.createElement</w:t>
+            </w:r>
+            <w:proofErr w:type="spellEnd"/>
+            <w:r>
+              <w:t xml:space="preserve">("div", {}, </w:t>
+            </w:r>
+            <w:proofErr w:type="spellStart"/>
+            <w:r>
+              <w:t>React.createElement</w:t>
+            </w:r>
+            <w:proofErr w:type="spellEnd"/>
+            <w:r>
+              <w:t>("h1", {}, "Hello World"));</w:t>
             </w:r>
           </w:p>
           <w:p>
@@ -2095,7 +2510,25 @@
               <w:t xml:space="preserve">    </w:t>
             </w:r>
             <w:r>
-              <w:t>const rootNode = document.getElementById("root");</w:t>
+              <w:t xml:space="preserve">const </w:t>
+            </w:r>
+            <w:proofErr w:type="spellStart"/>
+            <w:r>
+              <w:t>rootNode</w:t>
+            </w:r>
+            <w:proofErr w:type="spellEnd"/>
+            <w:r>
+              <w:t xml:space="preserve"> = </w:t>
+            </w:r>
+            <w:proofErr w:type="spellStart"/>
+            <w:proofErr w:type="gramStart"/>
+            <w:r>
+              <w:t>document.getElementById</w:t>
+            </w:r>
+            <w:proofErr w:type="spellEnd"/>
+            <w:proofErr w:type="gramEnd"/>
+            <w:r>
+              <w:t>("root");</w:t>
             </w:r>
           </w:p>
           <w:p>
@@ -2106,7 +2539,23 @@
               <w:t xml:space="preserve">    </w:t>
             </w:r>
             <w:r>
-              <w:t>const root = ReactDOM.createRoot(rootNode);</w:t>
+              <w:t xml:space="preserve">const root = </w:t>
+            </w:r>
+            <w:proofErr w:type="spellStart"/>
+            <w:r>
+              <w:t>ReactDOM.createRoot</w:t>
+            </w:r>
+            <w:proofErr w:type="spellEnd"/>
+            <w:r>
+              <w:t>(</w:t>
+            </w:r>
+            <w:proofErr w:type="spellStart"/>
+            <w:r>
+              <w:t>rootNode</w:t>
+            </w:r>
+            <w:proofErr w:type="spellEnd"/>
+            <w:r>
+              <w:t>);</w:t>
             </w:r>
           </w:p>
           <w:p>
@@ -2116,8 +2565,23 @@
             <w:r>
               <w:t xml:space="preserve">    </w:t>
             </w:r>
-            <w:r>
-              <w:t>root.render(rootTree);</w:t>
+            <w:proofErr w:type="spellStart"/>
+            <w:proofErr w:type="gramStart"/>
+            <w:r>
+              <w:t>root.render</w:t>
+            </w:r>
+            <w:proofErr w:type="spellEnd"/>
+            <w:proofErr w:type="gramEnd"/>
+            <w:r>
+              <w:t>(</w:t>
+            </w:r>
+            <w:proofErr w:type="spellStart"/>
+            <w:r>
+              <w:t>rootTree</w:t>
+            </w:r>
+            <w:proofErr w:type="spellEnd"/>
+            <w:r>
+              <w:t>);</w:t>
             </w:r>
           </w:p>
           <w:p>
@@ -2143,15 +2607,32 @@
       <w:r>
         <w:t xml:space="preserve">The first thing we can do, is to use a </w:t>
       </w:r>
-      <w:r>
-        <w:rPr>
-          <w:b/>
-          <w:bCs/>
-        </w:rPr>
-        <w:t>destructuring assignment</w:t>
-      </w:r>
-      <w:r>
-        <w:t xml:space="preserve"> and destructure </w:t>
+      <w:proofErr w:type="spellStart"/>
+      <w:r>
+        <w:rPr>
+          <w:b/>
+          <w:bCs/>
+        </w:rPr>
+        <w:t>destructuring</w:t>
+      </w:r>
+      <w:proofErr w:type="spellEnd"/>
+      <w:r>
+        <w:rPr>
+          <w:b/>
+          <w:bCs/>
+        </w:rPr>
+        <w:t xml:space="preserve"> assignment</w:t>
+      </w:r>
+      <w:r>
+        <w:t xml:space="preserve"> and </w:t>
+      </w:r>
+      <w:proofErr w:type="spellStart"/>
+      <w:r>
+        <w:t>destructure</w:t>
+      </w:r>
+      <w:proofErr w:type="spellEnd"/>
+      <w:r>
+        <w:t xml:space="preserve"> </w:t>
       </w:r>
       <w:r>
         <w:t>the global window variable</w:t>
@@ -2169,13 +2650,15 @@
         <w:t xml:space="preserve"> </w:t>
       </w:r>
       <w:r>
-        <w:t>React and ReactDOM</w:t>
-      </w:r>
-      <w:r>
-        <w:t xml:space="preserve"> as </w:t>
-      </w:r>
-      <w:r>
-        <w:t>const variables</w:t>
+        <w:t xml:space="preserve">React and </w:t>
+      </w:r>
+      <w:proofErr w:type="spellStart"/>
+      <w:r>
+        <w:t>ReactDOM</w:t>
+      </w:r>
+      <w:proofErr w:type="spellEnd"/>
+      <w:r>
+        <w:t xml:space="preserve"> as const variables</w:t>
       </w:r>
       <w:r>
         <w:t>, since we know where they came from</w:t>
@@ -2199,7 +2682,25 @@
         <w:t xml:space="preserve"> </w:t>
       </w:r>
       <w:r>
-        <w:t>we can omit this step, meaning we can also use the libraries without referencing them with their full path, e.g. window.React; window.ReactDOM.</w:t>
+        <w:t xml:space="preserve">we can omit this step, meaning we can also use the libraries without referencing them with their full path, e.g. </w:t>
+      </w:r>
+      <w:proofErr w:type="spellStart"/>
+      <w:proofErr w:type="gramStart"/>
+      <w:r>
+        <w:t>window.React</w:t>
+      </w:r>
+      <w:proofErr w:type="spellEnd"/>
+      <w:proofErr w:type="gramEnd"/>
+      <w:r>
+        <w:t xml:space="preserve">; </w:t>
+      </w:r>
+      <w:proofErr w:type="spellStart"/>
+      <w:r>
+        <w:t>window.ReactDOM</w:t>
+      </w:r>
+      <w:proofErr w:type="spellEnd"/>
+      <w:r>
+        <w:t>.</w:t>
       </w:r>
     </w:p>
     <w:p>
@@ -2234,7 +2735,21 @@
         <w:rPr>
           <w:highlight w:val="lightGray"/>
         </w:rPr>
-        <w:t>"createElement"</w:t>
+        <w:t>"</w:t>
+      </w:r>
+      <w:proofErr w:type="spellStart"/>
+      <w:r>
+        <w:rPr>
+          <w:highlight w:val="lightGray"/>
+        </w:rPr>
+        <w:t>createElement</w:t>
+      </w:r>
+      <w:proofErr w:type="spellEnd"/>
+      <w:r>
+        <w:rPr>
+          <w:highlight w:val="lightGray"/>
+        </w:rPr>
+        <w:t>"</w:t>
       </w:r>
       <w:r>
         <w:t xml:space="preserve"> calls </w:t>
@@ -2282,7 +2797,15 @@
         <w:t xml:space="preserve"> the</w:t>
       </w:r>
       <w:r>
-        <w:t xml:space="preserve"> ReactDOM library</w:t>
+        <w:t xml:space="preserve"> </w:t>
+      </w:r>
+      <w:proofErr w:type="spellStart"/>
+      <w:r>
+        <w:t>ReactDOM</w:t>
+      </w:r>
+      <w:proofErr w:type="spellEnd"/>
+      <w:r>
+        <w:t xml:space="preserve"> library</w:t>
       </w:r>
       <w:r>
         <w:t>.</w:t>
@@ -2306,6 +2829,7 @@
       <w:r>
         <w:t xml:space="preserve"> thing we do is get a </w:t>
       </w:r>
+      <w:proofErr w:type="spellStart"/>
       <w:r>
         <w:rPr>
           <w:b/>
@@ -2313,9 +2837,11 @@
         </w:rPr>
         <w:t>domNode</w:t>
       </w:r>
+      <w:proofErr w:type="spellEnd"/>
       <w:r>
         <w:t xml:space="preserve">, which will serve as a container. We call it </w:t>
       </w:r>
+      <w:proofErr w:type="spellStart"/>
       <w:r>
         <w:rPr>
           <w:b/>
@@ -2323,9 +2849,11 @@
         </w:rPr>
         <w:t>rootNode</w:t>
       </w:r>
+      <w:proofErr w:type="spellEnd"/>
       <w:r>
         <w:t xml:space="preserve"> and pass it to </w:t>
       </w:r>
+      <w:proofErr w:type="spellStart"/>
       <w:r>
         <w:rPr>
           <w:b/>
@@ -2333,6 +2861,7 @@
         </w:rPr>
         <w:t>ReactDOM.createRoot</w:t>
       </w:r>
+      <w:proofErr w:type="spellEnd"/>
       <w:r>
         <w:t>,</w:t>
       </w:r>
@@ -2343,11 +2872,20 @@
         <w:t xml:space="preserve"> In order to add our React object or tree of components to the page, we need to call the render method and provide which React object it needs to render. </w:t>
       </w:r>
       <w:r>
-        <w:t xml:space="preserve">Once this happens, React will clear all the existing HTML content inside the provided container and will then render the component into it. </w:t>
+        <w:t xml:space="preserve">Once this happens, </w:t>
+      </w:r>
+      <w:proofErr w:type="gramStart"/>
+      <w:r>
+        <w:t>React</w:t>
+      </w:r>
+      <w:proofErr w:type="gramEnd"/>
+      <w:r>
+        <w:t xml:space="preserve"> will clear all the existing HTML content inside the provided container and will then render the component into it. </w:t>
       </w:r>
       <w:r>
         <w:t xml:space="preserve">It will also begin tracking and managing changes in the </w:t>
       </w:r>
+      <w:proofErr w:type="spellStart"/>
       <w:r>
         <w:rPr>
           <w:b/>
@@ -2355,6 +2893,7 @@
         </w:rPr>
         <w:t>vDOM</w:t>
       </w:r>
+      <w:proofErr w:type="spellEnd"/>
       <w:r>
         <w:t xml:space="preserve"> and updating the</w:t>
       </w:r>
@@ -2434,7 +2973,7 @@
         <v:path o:extrusionok="f" gradientshapeok="t" o:connecttype="rect"/>
         <o:lock v:ext="edit" aspectratio="t"/>
       </v:shapetype>
-      <v:shape id="_x0000_i1130" type="#_x0000_t75" alt="Right pointing backhand index with solid fill" style="width:13.2pt;height:10.5pt;visibility:visible" o:gfxdata="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" o:bullet="t">
+      <v:shape id="_x0000_i1040" type="#_x0000_t75" alt="Right pointing backhand index with solid fill" style="width:13.2pt;height:10.5pt;visibility:visible" o:gfxdata="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" o:bullet="t">
         <v:imagedata r:id="rId1" o:title="" croptop="-9007f" cropbottom="-9318f" cropright="-244f"/>
       </v:shape>
     </w:pict>
@@ -2961,6 +3500,7 @@
   <w:style w:type="character" w:default="1" w:styleId="DefaultParagraphFont">
     <w:name w:val="Default Paragraph Font"/>
     <w:uiPriority w:val="1"/>
+    <w:semiHidden/>
     <w:unhideWhenUsed/>
   </w:style>
   <w:style w:type="table" w:default="1" w:styleId="TableNormal">

</xml_diff>

<commit_message>
fix: PlayerComponent was not rendering, also updated JSX
</commit_message>
<xml_diff>
--- a/lections/001.React.docx
+++ b/lections/001.React.docx
@@ -390,6 +390,9 @@
       <w:r>
         <w:t>pp)</w:t>
       </w:r>
+      <w:r>
+        <w:t>)</w:t>
+      </w:r>
     </w:p>
     <w:p>
       <w:r>
@@ -483,15 +486,7 @@
         <w:pStyle w:val="NoSpacing"/>
       </w:pPr>
       <w:r>
-        <w:t>Then create a "</w:t>
-      </w:r>
-      <w:proofErr w:type="spellStart"/>
-      <w:r>
-        <w:t>src</w:t>
-      </w:r>
-      <w:proofErr w:type="spellEnd"/>
-      <w:r>
-        <w:t>" directory inside and create an "index.html" file inside.</w:t>
+        <w:t>Then create a "src" directory inside and create an "index.html" file inside.</w:t>
       </w:r>
       <w:r>
         <w:t xml:space="preserve"> </w:t>
@@ -505,15 +500,7 @@
         <w:t xml:space="preserve">Then </w:t>
       </w:r>
       <w:r>
-        <w:t xml:space="preserve">open the project with </w:t>
-      </w:r>
-      <w:proofErr w:type="spellStart"/>
-      <w:r>
-        <w:t>vscode</w:t>
-      </w:r>
-      <w:proofErr w:type="spellEnd"/>
-      <w:r>
-        <w:t xml:space="preserve"> and </w:t>
+        <w:t xml:space="preserve">open the project with vscode and </w:t>
       </w:r>
       <w:r>
         <w:t>unfold the standard</w:t>
@@ -531,15 +518,7 @@
         <w:t xml:space="preserve"> inside</w:t>
       </w:r>
       <w:r>
-        <w:t xml:space="preserve">, by using </w:t>
-      </w:r>
-      <w:proofErr w:type="spellStart"/>
-      <w:r>
-        <w:t>emmet</w:t>
-      </w:r>
-      <w:proofErr w:type="spellEnd"/>
-      <w:r>
-        <w:t xml:space="preserve"> and typing "!" or "html:5"</w:t>
+        <w:t>, by using emmet and typing "!" or "html:5"</w:t>
       </w:r>
       <w:r>
         <w:t xml:space="preserve">. </w:t>
@@ -714,23 +693,7 @@
           <w:b/>
           <w:bCs/>
         </w:rPr>
-        <w:t>"</w:t>
-      </w:r>
-      <w:proofErr w:type="spellStart"/>
-      <w:r>
-        <w:rPr>
-          <w:b/>
-          <w:bCs/>
-        </w:rPr>
-        <w:t>index.php</w:t>
-      </w:r>
-      <w:proofErr w:type="spellEnd"/>
-      <w:r>
-        <w:rPr>
-          <w:b/>
-          <w:bCs/>
-        </w:rPr>
-        <w:t>"</w:t>
+        <w:t>"index.php"</w:t>
       </w:r>
       <w:r>
         <w:t>, fourth priority, fifth priority</w:t>
@@ -953,13 +916,8 @@
         <w:t xml:space="preserve"> </w:t>
       </w:r>
       <w:r>
-        <w:t xml:space="preserve">React and </w:t>
-      </w:r>
-      <w:proofErr w:type="spellStart"/>
-      <w:r>
-        <w:t>ReactDOM</w:t>
-      </w:r>
-      <w:proofErr w:type="spellEnd"/>
+        <w:t>React and ReactDOM</w:t>
+      </w:r>
       <w:r>
         <w:t xml:space="preserve">. </w:t>
       </w:r>
@@ -1025,15 +983,7 @@
         <w:t>browser,</w:t>
       </w:r>
       <w:r>
-        <w:t xml:space="preserve"> we are using </w:t>
-      </w:r>
-      <w:proofErr w:type="spellStart"/>
-      <w:r>
-        <w:t>ReactDOM</w:t>
-      </w:r>
-      <w:proofErr w:type="spellEnd"/>
-      <w:r>
-        <w:t xml:space="preserve">, otherwise </w:t>
+        <w:t xml:space="preserve"> we are using ReactDOM, otherwise </w:t>
       </w:r>
       <w:r>
         <w:t>there are other rendering layer libraries like React Native for the mobile.</w:t>
@@ -1067,15 +1017,7 @@
               <w:t>&lt;script</w:t>
             </w:r>
             <w:r>
-              <w:t xml:space="preserve"> </w:t>
-            </w:r>
-            <w:proofErr w:type="spellStart"/>
-            <w:r>
-              <w:t>crossorigin</w:t>
-            </w:r>
-            <w:proofErr w:type="spellEnd"/>
-            <w:r>
-              <w:t>="anonymous"</w:t>
+              <w:t xml:space="preserve"> crossorigin="anonymous"</w:t>
             </w:r>
             <w:r>
               <w:t xml:space="preserve"> src="https://unpkg.com/react@18.2.0/umd/react.development.js"&gt;&lt;/script&gt;</w:t>
@@ -1088,13 +1030,8 @@
             <w:r>
               <w:t xml:space="preserve">&lt;script </w:t>
             </w:r>
-            <w:proofErr w:type="spellStart"/>
             <w:r>
-              <w:t>crossorigin</w:t>
-            </w:r>
-            <w:proofErr w:type="spellEnd"/>
-            <w:r>
-              <w:t xml:space="preserve">="anonymous" </w:t>
+              <w:t xml:space="preserve">crossorigin="anonymous" </w:t>
             </w:r>
             <w:r>
               <w:t>src="https://unpkg.com/react-dom@18.2.0/umd/react-dom.development.js"&gt;&lt;/script&gt;</w:t>
@@ -1121,23 +1058,7 @@
           <w:b/>
           <w:bCs/>
         </w:rPr>
-        <w:t xml:space="preserve">The "React and </w:t>
-      </w:r>
-      <w:proofErr w:type="spellStart"/>
-      <w:r>
-        <w:rPr>
-          <w:b/>
-          <w:bCs/>
-        </w:rPr>
-        <w:t>ReactDOM</w:t>
-      </w:r>
-      <w:proofErr w:type="spellEnd"/>
-      <w:r>
-        <w:rPr>
-          <w:b/>
-          <w:bCs/>
-        </w:rPr>
-        <w:t>" libraries</w:t>
+        <w:t>The "React and ReactDOM" libraries</w:t>
       </w:r>
     </w:p>
     <w:p>
@@ -1202,15 +1123,7 @@
         <w:t xml:space="preserve">, </w:t>
       </w:r>
       <w:r>
-        <w:t xml:space="preserve">and confirm that our React and </w:t>
-      </w:r>
-      <w:proofErr w:type="spellStart"/>
-      <w:r>
-        <w:t>ReactDOM</w:t>
-      </w:r>
-      <w:proofErr w:type="spellEnd"/>
-      <w:r>
-        <w:t xml:space="preserve"> libraries are defined, as </w:t>
+        <w:t xml:space="preserve">and confirm that our React and ReactDOM libraries are defined, as </w:t>
       </w:r>
       <w:r>
         <w:t xml:space="preserve">they should be, since </w:t>
@@ -1244,100 +1157,51 @@
         <w:rPr>
           <w:highlight w:val="lightGray"/>
         </w:rPr>
-        <w:t>"</w:t>
-      </w:r>
-      <w:proofErr w:type="spellStart"/>
+        <w:t>"createElement"</w:t>
+      </w:r>
+      <w:r>
+        <w:t xml:space="preserve"> </w:t>
+      </w:r>
+      <w:r>
+        <w:t xml:space="preserve">and my personal favorite </w:t>
+      </w:r>
       <w:r>
         <w:rPr>
           <w:highlight w:val="lightGray"/>
         </w:rPr>
-        <w:t>createElement</w:t>
-      </w:r>
-      <w:proofErr w:type="spellEnd"/>
+        <w:t>"__SECRET_INTERNALS_DO_NOT_USE_OR_YOU_WILL_BE_FIRED"</w:t>
+      </w:r>
+      <w:r>
+        <w:t xml:space="preserve">, </w:t>
+      </w:r>
+      <w:r>
+        <w:t xml:space="preserve">which contains React internal fields and methods, if we expand it we would see a field named </w:t>
+      </w:r>
       <w:r>
         <w:rPr>
           <w:highlight w:val="lightGray"/>
         </w:rPr>
-        <w:t>"</w:t>
-      </w:r>
-      <w:r>
-        <w:t xml:space="preserve"> </w:t>
-      </w:r>
-      <w:r>
-        <w:t xml:space="preserve">and my personal favorite </w:t>
+        <w:t>"Scheduler"</w:t>
+      </w:r>
+      <w:r>
+        <w:t>, from where the joke about how ReactJS should have been called ScheduleJS.</w:t>
+      </w:r>
+    </w:p>
+    <w:p>
+      <w:pPr>
+        <w:pStyle w:val="NoSpacing"/>
+      </w:pPr>
+      <w:r>
+        <w:t>Type ReactDOM</w:t>
+      </w:r>
+      <w:r>
+        <w:t xml:space="preserve"> and you should get a list of methods the library's API exposes, like </w:t>
       </w:r>
       <w:r>
         <w:rPr>
           <w:highlight w:val="lightGray"/>
         </w:rPr>
-        <w:t>"__SECRET_INTERNALS_DO_NOT_USE_OR_YOU_WILL_BE_FIRED"</w:t>
-      </w:r>
-      <w:r>
-        <w:t xml:space="preserve">, </w:t>
-      </w:r>
-      <w:r>
-        <w:t xml:space="preserve">which contains React internal fields and methods, if we expand </w:t>
-      </w:r>
-      <w:proofErr w:type="gramStart"/>
-      <w:r>
-        <w:t>it</w:t>
-      </w:r>
-      <w:proofErr w:type="gramEnd"/>
-      <w:r>
-        <w:t xml:space="preserve"> we would see a field named </w:t>
-      </w:r>
-      <w:r>
-        <w:rPr>
-          <w:highlight w:val="lightGray"/>
-        </w:rPr>
-        <w:t>"Scheduler"</w:t>
-      </w:r>
-      <w:r>
-        <w:t xml:space="preserve">, from where the joke about how ReactJS should have been called </w:t>
-      </w:r>
-      <w:proofErr w:type="spellStart"/>
-      <w:r>
-        <w:t>ScheduleJS</w:t>
-      </w:r>
-      <w:proofErr w:type="spellEnd"/>
-      <w:r>
-        <w:t>.</w:t>
-      </w:r>
-    </w:p>
-    <w:p>
-      <w:pPr>
-        <w:pStyle w:val="NoSpacing"/>
-      </w:pPr>
-      <w:r>
-        <w:t xml:space="preserve">Type </w:t>
-      </w:r>
-      <w:proofErr w:type="spellStart"/>
-      <w:r>
-        <w:t>ReactDOM</w:t>
-      </w:r>
-      <w:proofErr w:type="spellEnd"/>
-      <w:r>
-        <w:t xml:space="preserve"> and you should get a list of methods the library's API exposes, like </w:t>
-      </w:r>
-      <w:r>
-        <w:rPr>
-          <w:highlight w:val="lightGray"/>
-        </w:rPr>
-        <w:t>"</w:t>
-      </w:r>
-      <w:proofErr w:type="spellStart"/>
-      <w:r>
-        <w:rPr>
-          <w:highlight w:val="lightGray"/>
-        </w:rPr>
-        <w:t>createRoot</w:t>
-      </w:r>
-      <w:proofErr w:type="spellEnd"/>
-      <w:r>
-        <w:rPr>
-          <w:highlight w:val="lightGray"/>
-        </w:rPr>
-        <w:t>"</w:t>
+        <w:t>"createRoot"</w:t>
       </w:r>
       <w:r>
         <w:t xml:space="preserve"> </w:t>
@@ -1410,39 +1274,23 @@
         <w:rPr>
           <w:highlight w:val="lightGray"/>
         </w:rPr>
+        <w:t>"createElement"</w:t>
+      </w:r>
+      <w:r>
+        <w:t xml:space="preserve"> and </w:t>
+      </w:r>
+      <w:r>
+        <w:rPr>
+          <w:highlight w:val="lightGray"/>
+        </w:rPr>
         <w:t>"</w:t>
       </w:r>
-      <w:proofErr w:type="spellStart"/>
       <w:r>
         <w:rPr>
           <w:highlight w:val="lightGray"/>
         </w:rPr>
-        <w:t>createElement</w:t>
-      </w:r>
-      <w:proofErr w:type="spellEnd"/>
-      <w:r>
-        <w:rPr>
-          <w:highlight w:val="lightGray"/>
-        </w:rPr>
-        <w:t>"</w:t>
-      </w:r>
-      <w:r>
-        <w:t xml:space="preserve"> and </w:t>
-      </w:r>
-      <w:r>
-        <w:rPr>
-          <w:highlight w:val="lightGray"/>
-        </w:rPr>
-        <w:t>"</w:t>
-      </w:r>
-      <w:proofErr w:type="spellStart"/>
-      <w:r>
-        <w:rPr>
-          <w:highlight w:val="lightGray"/>
-        </w:rPr>
         <w:t>createRoot</w:t>
       </w:r>
-      <w:proofErr w:type="spellEnd"/>
       <w:r>
         <w:rPr>
           <w:highlight w:val="lightGray"/>
@@ -1612,110 +1460,68 @@
         <w:rPr>
           <w:highlight w:val="lightGray"/>
         </w:rPr>
-        <w:t>"</w:t>
-      </w:r>
-      <w:proofErr w:type="spellStart"/>
+        <w:t>"createElement"</w:t>
+      </w:r>
+      <w:r>
+        <w:t xml:space="preserve"> function is used to create a React element with the given </w:t>
+      </w:r>
       <w:r>
         <w:rPr>
           <w:highlight w:val="lightGray"/>
         </w:rPr>
-        <w:t>createElement</w:t>
-      </w:r>
-      <w:proofErr w:type="spellEnd"/>
+        <w:t>type</w:t>
+      </w:r>
+      <w:r>
+        <w:t xml:space="preserve">, </w:t>
+      </w:r>
       <w:r>
         <w:rPr>
           <w:highlight w:val="lightGray"/>
         </w:rPr>
-        <w:t>"</w:t>
-      </w:r>
-      <w:r>
-        <w:t xml:space="preserve"> function is used to create a React element with the given </w:t>
+        <w:t>props</w:t>
+      </w:r>
+      <w:r>
+        <w:t xml:space="preserve"> and </w:t>
       </w:r>
       <w:r>
         <w:rPr>
           <w:highlight w:val="lightGray"/>
         </w:rPr>
-        <w:t>type</w:t>
-      </w:r>
-      <w:r>
-        <w:t xml:space="preserve">, </w:t>
+        <w:t>children</w:t>
+      </w:r>
+      <w:r>
+        <w:t xml:space="preserve">. </w:t>
+      </w:r>
+    </w:p>
+    <w:p>
+      <w:pPr>
+        <w:pStyle w:val="NoSpacing"/>
+      </w:pPr>
+    </w:p>
+    <w:p>
+      <w:pPr>
+        <w:pStyle w:val="NoSpacing"/>
+      </w:pPr>
+      <w:r>
+        <w:t xml:space="preserve">Read about the </w:t>
       </w:r>
       <w:r>
         <w:rPr>
           <w:highlight w:val="lightGray"/>
         </w:rPr>
-        <w:t>props</w:t>
-      </w:r>
-      <w:r>
-        <w:t xml:space="preserve"> and </w:t>
+        <w:t>"createElement"</w:t>
+      </w:r>
+      <w:r>
+        <w:t xml:space="preserve"> function in the docs and find </w:t>
+      </w:r>
+      <w:r>
+        <w:t xml:space="preserve">the </w:t>
       </w:r>
       <w:r>
         <w:rPr>
           <w:highlight w:val="lightGray"/>
         </w:rPr>
-        <w:t>children</w:t>
-      </w:r>
-      <w:r>
-        <w:t xml:space="preserve">. </w:t>
-      </w:r>
-    </w:p>
-    <w:p>
-      <w:pPr>
-        <w:pStyle w:val="NoSpacing"/>
-      </w:pPr>
-    </w:p>
-    <w:p>
-      <w:pPr>
-        <w:pStyle w:val="NoSpacing"/>
-      </w:pPr>
-      <w:r>
-        <w:t xml:space="preserve">Read about the </w:t>
-      </w:r>
-      <w:r>
-        <w:rPr>
-          <w:highlight w:val="lightGray"/>
-        </w:rPr>
-        <w:t>"</w:t>
-      </w:r>
-      <w:proofErr w:type="spellStart"/>
-      <w:r>
-        <w:rPr>
-          <w:highlight w:val="lightGray"/>
-        </w:rPr>
-        <w:t>createElement</w:t>
-      </w:r>
-      <w:proofErr w:type="spellEnd"/>
-      <w:r>
-        <w:rPr>
-          <w:highlight w:val="lightGray"/>
-        </w:rPr>
-        <w:t>"</w:t>
-      </w:r>
-      <w:r>
-        <w:t xml:space="preserve"> function in the docs and find </w:t>
-      </w:r>
-      <w:r>
-        <w:t xml:space="preserve">the </w:t>
-      </w:r>
-      <w:r>
-        <w:rPr>
-          <w:highlight w:val="lightGray"/>
-        </w:rPr>
-        <w:t>"</w:t>
-      </w:r>
-      <w:proofErr w:type="spellStart"/>
-      <w:r>
-        <w:rPr>
-          <w:highlight w:val="lightGray"/>
-        </w:rPr>
-        <w:t>createElement</w:t>
-      </w:r>
-      <w:proofErr w:type="spellEnd"/>
-      <w:r>
-        <w:rPr>
-          <w:highlight w:val="lightGray"/>
-        </w:rPr>
-        <w:t>"</w:t>
+        <w:t>"createElement"</w:t>
       </w:r>
       <w:r>
         <w:t xml:space="preserve"> function</w:t>
@@ -1727,23 +1533,7 @@
         <w:rPr>
           <w:shd w:val="clear" w:color="auto" w:fill="E7E6E6" w:themeFill="background2"/>
         </w:rPr>
-        <w:t>"</w:t>
-      </w:r>
-      <w:proofErr w:type="spellStart"/>
-      <w:proofErr w:type="gramStart"/>
-      <w:r>
-        <w:rPr>
-          <w:shd w:val="clear" w:color="auto" w:fill="E7E6E6" w:themeFill="background2"/>
-        </w:rPr>
-        <w:t>exports.createElement</w:t>
-      </w:r>
-      <w:proofErr w:type="spellEnd"/>
-      <w:proofErr w:type="gramEnd"/>
-      <w:r>
-        <w:rPr>
-          <w:shd w:val="clear" w:color="auto" w:fill="E7E6E6" w:themeFill="background2"/>
-        </w:rPr>
-        <w:t xml:space="preserve"> = createElement$1;"</w:t>
+        <w:t>"exports.createElement = createElement$1;"</w:t>
       </w:r>
       <w:r>
         <w:t xml:space="preserve"> </w:t>
@@ -1897,134 +1687,68 @@
         <w:rPr>
           <w:highlight w:val="lightGray"/>
         </w:rPr>
-        <w:t>"</w:t>
-      </w:r>
-      <w:proofErr w:type="spellStart"/>
+        <w:t>"createRoot"</w:t>
+      </w:r>
+      <w:r>
+        <w:t xml:space="preserve"> function is used</w:t>
+      </w:r>
+      <w:r>
+        <w:t xml:space="preserve"> to create a root for specific domNode, and will take over managing the DOM inside it. After you have created a root, you need to call </w:t>
+      </w:r>
       <w:r>
         <w:rPr>
           <w:highlight w:val="lightGray"/>
         </w:rPr>
-        <w:t>createRoot</w:t>
-      </w:r>
-      <w:proofErr w:type="spellEnd"/>
+        <w:t>"root.render"</w:t>
+      </w:r>
+      <w:r>
+        <w:t xml:space="preserve"> in order to display a React component, or a whole tree of components inside of it</w:t>
+      </w:r>
+      <w:r>
+        <w:t xml:space="preserve">. The function returns an object with 2 functions </w:t>
+      </w:r>
       <w:r>
         <w:rPr>
           <w:highlight w:val="lightGray"/>
         </w:rPr>
-        <w:t>"</w:t>
-      </w:r>
-      <w:r>
-        <w:t xml:space="preserve"> function is used</w:t>
-      </w:r>
-      <w:r>
-        <w:t xml:space="preserve"> to create a root for specific </w:t>
-      </w:r>
-      <w:proofErr w:type="spellStart"/>
-      <w:r>
-        <w:t>domNode</w:t>
-      </w:r>
-      <w:proofErr w:type="spellEnd"/>
-      <w:r>
-        <w:t xml:space="preserve">, and will take over managing the DOM inside it. After you have created a root, you need to call </w:t>
+        <w:t>"render"</w:t>
+      </w:r>
+      <w:r>
+        <w:t xml:space="preserve"> and </w:t>
       </w:r>
       <w:r>
         <w:rPr>
           <w:highlight w:val="lightGray"/>
         </w:rPr>
-        <w:t>"</w:t>
-      </w:r>
-      <w:proofErr w:type="spellStart"/>
-      <w:proofErr w:type="gramStart"/>
+        <w:t>"unmount"</w:t>
+      </w:r>
+    </w:p>
+    <w:p>
+      <w:pPr>
+        <w:pStyle w:val="NoSpacing"/>
+      </w:pPr>
+    </w:p>
+    <w:p>
+      <w:pPr>
+        <w:pStyle w:val="NoSpacing"/>
+      </w:pPr>
+      <w:r>
+        <w:t xml:space="preserve">Read about the </w:t>
+      </w:r>
       <w:r>
         <w:rPr>
           <w:highlight w:val="lightGray"/>
         </w:rPr>
-        <w:t>root.render</w:t>
-      </w:r>
-      <w:proofErr w:type="spellEnd"/>
-      <w:proofErr w:type="gramEnd"/>
+        <w:t>"createRoot"</w:t>
+      </w:r>
+      <w:r>
+        <w:t xml:space="preserve"> function in the docs and find the </w:t>
+      </w:r>
       <w:r>
         <w:rPr>
           <w:highlight w:val="lightGray"/>
         </w:rPr>
-        <w:t>"</w:t>
-      </w:r>
-      <w:r>
-        <w:t xml:space="preserve"> in order to display a React component, or a whole tree of components inside of it</w:t>
-      </w:r>
-      <w:r>
-        <w:t xml:space="preserve">. The function returns an object with 2 functions </w:t>
-      </w:r>
-      <w:r>
-        <w:rPr>
-          <w:highlight w:val="lightGray"/>
-        </w:rPr>
-        <w:t>"render"</w:t>
-      </w:r>
-      <w:r>
-        <w:t xml:space="preserve"> and </w:t>
-      </w:r>
-      <w:r>
-        <w:rPr>
-          <w:highlight w:val="lightGray"/>
-        </w:rPr>
-        <w:t>"unmount"</w:t>
-      </w:r>
-    </w:p>
-    <w:p>
-      <w:pPr>
-        <w:pStyle w:val="NoSpacing"/>
-      </w:pPr>
-    </w:p>
-    <w:p>
-      <w:pPr>
-        <w:pStyle w:val="NoSpacing"/>
-      </w:pPr>
-      <w:r>
-        <w:t xml:space="preserve">Read about the </w:t>
-      </w:r>
-      <w:r>
-        <w:rPr>
-          <w:highlight w:val="lightGray"/>
-        </w:rPr>
-        <w:t>"</w:t>
-      </w:r>
-      <w:proofErr w:type="spellStart"/>
-      <w:r>
-        <w:rPr>
-          <w:highlight w:val="lightGray"/>
-        </w:rPr>
-        <w:t>createRoot</w:t>
-      </w:r>
-      <w:proofErr w:type="spellEnd"/>
-      <w:r>
-        <w:rPr>
-          <w:highlight w:val="lightGray"/>
-        </w:rPr>
-        <w:t>"</w:t>
-      </w:r>
-      <w:r>
-        <w:t xml:space="preserve"> function in the docs and find the </w:t>
-      </w:r>
-      <w:r>
-        <w:rPr>
-          <w:highlight w:val="lightGray"/>
-        </w:rPr>
-        <w:t>"</w:t>
-      </w:r>
-      <w:proofErr w:type="spellStart"/>
-      <w:r>
-        <w:rPr>
-          <w:highlight w:val="lightGray"/>
-        </w:rPr>
-        <w:t>createRoot</w:t>
-      </w:r>
-      <w:proofErr w:type="spellEnd"/>
-      <w:r>
-        <w:rPr>
-          <w:highlight w:val="lightGray"/>
-        </w:rPr>
-        <w:t>"</w:t>
+        <w:t>"createRoot"</w:t>
       </w:r>
       <w:r>
         <w:t xml:space="preserve"> function by searching the code for </w:t>
@@ -2040,271 +1764,206 @@
           <w:color w:val="000000"/>
           <w:highlight w:val="lightGray"/>
         </w:rPr>
+        <w:t xml:space="preserve"> exports.createRoot = createRoot$1;</w:t>
+      </w:r>
+      <w:r>
+        <w:rPr>
+          <w:highlight w:val="lightGray"/>
+        </w:rPr>
+        <w:t>"</w:t>
+      </w:r>
+      <w:r>
+        <w:t xml:space="preserve"> and navigate your way up to the actual function definition. Let's give it a bird's eye view. What parameters does it accept?</w:t>
+      </w:r>
+    </w:p>
+    <w:p>
+      <w:pPr>
+        <w:pStyle w:val="NoSpacing"/>
+      </w:pPr>
+    </w:p>
+    <w:p>
+      <w:pPr>
+        <w:pStyle w:val="NoSpacing"/>
+        <w:rPr>
+          <w:b/>
+          <w:bCs/>
+        </w:rPr>
+      </w:pPr>
+      <w:r>
+        <w:rPr>
+          <w:b/>
+          <w:bCs/>
+        </w:rPr>
+        <w:t>T</w:t>
+      </w:r>
+      <w:r>
+        <w:rPr>
+          <w:b/>
+          <w:bCs/>
+        </w:rPr>
+        <w:t xml:space="preserve">he </w:t>
+      </w:r>
+      <w:r>
+        <w:rPr>
+          <w:b/>
+          <w:bCs/>
+        </w:rPr>
+        <w:t>"</w:t>
+      </w:r>
+      <w:r>
+        <w:rPr>
+          <w:b/>
+          <w:bCs/>
+        </w:rPr>
+        <w:t>crossorigin</w:t>
+      </w:r>
+      <w:r>
+        <w:rPr>
+          <w:b/>
+          <w:bCs/>
+        </w:rPr>
+        <w:t>"</w:t>
+      </w:r>
+      <w:r>
+        <w:rPr>
+          <w:b/>
+          <w:bCs/>
+        </w:rPr>
         <w:t xml:space="preserve"> </w:t>
       </w:r>
-      <w:proofErr w:type="spellStart"/>
-      <w:proofErr w:type="gramStart"/>
-      <w:r>
-        <w:rPr>
-          <w:color w:val="000000"/>
+      <w:r>
+        <w:rPr>
+          <w:b/>
+          <w:bCs/>
+        </w:rPr>
+        <w:t>HTML attribute</w:t>
+      </w:r>
+    </w:p>
+    <w:p>
+      <w:pPr>
+        <w:pStyle w:val="NoSpacing"/>
+      </w:pPr>
+      <w:r>
+        <w:t xml:space="preserve">Navigate to </w:t>
+      </w:r>
+      <w:r>
+        <w:t xml:space="preserve">wherever you </w:t>
+      </w:r>
+      <w:r>
+        <w:t>saved</w:t>
+      </w:r>
+      <w:r>
+        <w:t xml:space="preserve"> the</w:t>
+      </w:r>
+      <w:r>
+        <w:t xml:space="preserve"> </w:t>
+      </w:r>
+      <w:r>
+        <w:rPr>
           <w:highlight w:val="lightGray"/>
         </w:rPr>
-        <w:t>exports.createRoot</w:t>
-      </w:r>
-      <w:proofErr w:type="spellEnd"/>
-      <w:proofErr w:type="gramEnd"/>
-      <w:r>
-        <w:rPr>
-          <w:color w:val="000000"/>
+        <w:t>"index.html"</w:t>
+      </w:r>
+      <w:r>
+        <w:t xml:space="preserve"> file and open it</w:t>
+      </w:r>
+      <w:r>
+        <w:t xml:space="preserve"> in the browser, and then open up the "Inspector Tool".</w:t>
+      </w:r>
+      <w:r>
+        <w:t xml:space="preserve"> Let</w:t>
+      </w:r>
+      <w:r>
+        <w:t>'</w:t>
+      </w:r>
+      <w:r>
+        <w:t>s remove remove</w:t>
+      </w:r>
+      <w:r>
+        <w:t xml:space="preserve"> the crossorigin attribute</w:t>
+      </w:r>
+      <w:r>
+        <w:t xml:space="preserve"> from the 2 script tags, which we added earlier</w:t>
+      </w:r>
+      <w:r>
+        <w:t>,</w:t>
+      </w:r>
+      <w:r>
+        <w:t xml:space="preserve"> what will happen? </w:t>
+      </w:r>
+      <w:r>
+        <w:t xml:space="preserve">You should see </w:t>
+      </w:r>
+      <w:r>
+        <w:t>4 error issues, with the following message: "</w:t>
+      </w:r>
+      <w:r>
+        <w:t>Indicate whether to send a cookie in a cross-site request by specifying its SameSite attribute</w:t>
+      </w:r>
+      <w:r>
+        <w:t>"</w:t>
+      </w:r>
+      <w:r>
+        <w:t>.</w:t>
+      </w:r>
+    </w:p>
+    <w:p>
+      <w:pPr>
+        <w:pStyle w:val="NoSpacing"/>
+      </w:pPr>
+    </w:p>
+    <w:p>
+      <w:pPr>
+        <w:pStyle w:val="NoSpacing"/>
+      </w:pPr>
+      <w:r>
+        <w:t xml:space="preserve">So, what is this and why are you getting it? – You are getting this, because you are using a resource from </w:t>
+      </w:r>
+      <w:r>
+        <w:t>external</w:t>
+      </w:r>
+      <w:r>
+        <w:t xml:space="preserve"> website and that server is attempting to set a "cookie</w:t>
+      </w:r>
+      <w:r>
+        <w:t>", but</w:t>
+      </w:r>
+      <w:r>
+        <w:t xml:space="preserve"> it does not have the SameSite attribute, which is being reported in our browser.</w:t>
+      </w:r>
+    </w:p>
+    <w:p>
+      <w:pPr>
+        <w:pStyle w:val="NoSpacing"/>
+      </w:pPr>
+    </w:p>
+    <w:p>
+      <w:pPr>
+        <w:pStyle w:val="NoSpacing"/>
+      </w:pPr>
+      <w:r>
+        <w:t>Therefore,</w:t>
+      </w:r>
+      <w:r>
+        <w:t xml:space="preserve"> what we can do is add this </w:t>
+      </w:r>
+      <w:r>
+        <w:rPr>
           <w:highlight w:val="lightGray"/>
         </w:rPr>
-        <w:t xml:space="preserve"> = createRoot$1;</w:t>
+        <w:t>crossorigin="anonymous"</w:t>
+      </w:r>
+      <w:r>
+        <w:t xml:space="preserve"> </w:t>
+      </w:r>
+      <w:r>
+        <w:t xml:space="preserve">or the shorthand version </w:t>
       </w:r>
       <w:r>
         <w:rPr>
           <w:highlight w:val="lightGray"/>
         </w:rPr>
-        <w:t>"</w:t>
-      </w:r>
-      <w:r>
-        <w:t xml:space="preserve"> and navigate your way up to the actual function definition. Let's give it a bird's eye view. What parameters does it accept?</w:t>
-      </w:r>
-    </w:p>
-    <w:p>
-      <w:pPr>
-        <w:pStyle w:val="NoSpacing"/>
-      </w:pPr>
-    </w:p>
-    <w:p>
-      <w:pPr>
-        <w:pStyle w:val="NoSpacing"/>
-        <w:rPr>
-          <w:b/>
-          <w:bCs/>
-        </w:rPr>
-      </w:pPr>
-      <w:r>
-        <w:rPr>
-          <w:b/>
-          <w:bCs/>
-        </w:rPr>
-        <w:t>T</w:t>
-      </w:r>
-      <w:r>
-        <w:rPr>
-          <w:b/>
-          <w:bCs/>
-        </w:rPr>
-        <w:t xml:space="preserve">he </w:t>
-      </w:r>
-      <w:r>
-        <w:rPr>
-          <w:b/>
-          <w:bCs/>
-        </w:rPr>
-        <w:t>"</w:t>
-      </w:r>
-      <w:proofErr w:type="spellStart"/>
-      <w:r>
-        <w:rPr>
-          <w:b/>
-          <w:bCs/>
-        </w:rPr>
-        <w:t>crossorigin</w:t>
-      </w:r>
-      <w:proofErr w:type="spellEnd"/>
-      <w:r>
-        <w:rPr>
-          <w:b/>
-          <w:bCs/>
-        </w:rPr>
-        <w:t>"</w:t>
-      </w:r>
-      <w:r>
-        <w:rPr>
-          <w:b/>
-          <w:bCs/>
-        </w:rPr>
-        <w:t xml:space="preserve"> </w:t>
-      </w:r>
-      <w:r>
-        <w:rPr>
-          <w:b/>
-          <w:bCs/>
-        </w:rPr>
-        <w:t>HTML attribute</w:t>
-      </w:r>
-    </w:p>
-    <w:p>
-      <w:pPr>
-        <w:pStyle w:val="NoSpacing"/>
-      </w:pPr>
-      <w:r>
-        <w:t xml:space="preserve">Navigate to </w:t>
-      </w:r>
-      <w:r>
-        <w:t xml:space="preserve">wherever you </w:t>
-      </w:r>
-      <w:r>
-        <w:t>saved</w:t>
-      </w:r>
-      <w:r>
-        <w:t xml:space="preserve"> the</w:t>
-      </w:r>
-      <w:r>
-        <w:t xml:space="preserve"> </w:t>
-      </w:r>
-      <w:r>
-        <w:rPr>
-          <w:highlight w:val="lightGray"/>
-        </w:rPr>
-        <w:t>"index.html"</w:t>
-      </w:r>
-      <w:r>
-        <w:t xml:space="preserve"> file and open it</w:t>
-      </w:r>
-      <w:r>
-        <w:t xml:space="preserve"> in the browser, and then open up the "Inspector Tool".</w:t>
-      </w:r>
-      <w:r>
-        <w:t xml:space="preserve"> Let</w:t>
-      </w:r>
-      <w:r>
-        <w:t>'</w:t>
-      </w:r>
-      <w:r>
-        <w:t xml:space="preserve">s remove </w:t>
-      </w:r>
-      <w:proofErr w:type="spellStart"/>
-      <w:r>
-        <w:t>remove</w:t>
-      </w:r>
-      <w:proofErr w:type="spellEnd"/>
-      <w:r>
-        <w:t xml:space="preserve"> the </w:t>
-      </w:r>
-      <w:proofErr w:type="spellStart"/>
-      <w:r>
-        <w:t>crossorigin</w:t>
-      </w:r>
-      <w:proofErr w:type="spellEnd"/>
-      <w:r>
-        <w:t xml:space="preserve"> attribute</w:t>
-      </w:r>
-      <w:r>
-        <w:t xml:space="preserve"> from the 2 script tags, which we added earlier</w:t>
-      </w:r>
-      <w:r>
-        <w:t>,</w:t>
-      </w:r>
-      <w:r>
-        <w:t xml:space="preserve"> what will happen? </w:t>
-      </w:r>
-      <w:r>
-        <w:t xml:space="preserve">You should see </w:t>
-      </w:r>
-      <w:r>
-        <w:t>4 error issues, with the following message: "</w:t>
-      </w:r>
-      <w:r>
-        <w:t xml:space="preserve">Indicate whether to send a cookie in a cross-site request by specifying its </w:t>
-      </w:r>
-      <w:proofErr w:type="spellStart"/>
-      <w:r>
-        <w:t>SameSite</w:t>
-      </w:r>
-      <w:proofErr w:type="spellEnd"/>
-      <w:r>
-        <w:t xml:space="preserve"> attribute</w:t>
-      </w:r>
-      <w:r>
-        <w:t>"</w:t>
-      </w:r>
-      <w:r>
-        <w:t>.</w:t>
-      </w:r>
-    </w:p>
-    <w:p>
-      <w:pPr>
-        <w:pStyle w:val="NoSpacing"/>
-      </w:pPr>
-    </w:p>
-    <w:p>
-      <w:pPr>
-        <w:pStyle w:val="NoSpacing"/>
-      </w:pPr>
-      <w:r>
-        <w:t xml:space="preserve">So, what is this and why are you getting it? – You are getting this, because you are using a resource from </w:t>
-      </w:r>
-      <w:r>
-        <w:t>external</w:t>
-      </w:r>
-      <w:r>
-        <w:t xml:space="preserve"> website and that server is attempting to set a "cookie</w:t>
-      </w:r>
-      <w:r>
-        <w:t>", but</w:t>
-      </w:r>
-      <w:r>
-        <w:t xml:space="preserve"> it does not have the </w:t>
-      </w:r>
-      <w:proofErr w:type="spellStart"/>
-      <w:r>
-        <w:t>SameSite</w:t>
-      </w:r>
-      <w:proofErr w:type="spellEnd"/>
-      <w:r>
-        <w:t xml:space="preserve"> attribute, which is being reported in our browser.</w:t>
-      </w:r>
-    </w:p>
-    <w:p>
-      <w:pPr>
-        <w:pStyle w:val="NoSpacing"/>
-      </w:pPr>
-    </w:p>
-    <w:p>
-      <w:pPr>
-        <w:pStyle w:val="NoSpacing"/>
-      </w:pPr>
-      <w:r>
-        <w:t>Therefore,</w:t>
-      </w:r>
-      <w:r>
-        <w:t xml:space="preserve"> what we can do is add this </w:t>
-      </w:r>
-      <w:proofErr w:type="spellStart"/>
-      <w:r>
-        <w:rPr>
-          <w:highlight w:val="lightGray"/>
-        </w:rPr>
-        <w:t>crossorigin</w:t>
-      </w:r>
-      <w:proofErr w:type="spellEnd"/>
-      <w:r>
-        <w:rPr>
-          <w:highlight w:val="lightGray"/>
-        </w:rPr>
-        <w:t>="anonymous"</w:t>
-      </w:r>
-      <w:r>
-        <w:t xml:space="preserve"> </w:t>
-      </w:r>
-      <w:r>
-        <w:t xml:space="preserve">or the shorthand version </w:t>
-      </w:r>
-      <w:proofErr w:type="spellStart"/>
-      <w:r>
-        <w:rPr>
-          <w:highlight w:val="lightGray"/>
-        </w:rPr>
-        <w:t>crossorigin</w:t>
-      </w:r>
-      <w:proofErr w:type="spellEnd"/>
-      <w:r>
-        <w:rPr>
-          <w:highlight w:val="lightGray"/>
-        </w:rPr>
-        <w:t>=""</w:t>
+        <w:t>crossorigin=""</w:t>
       </w:r>
       <w:r>
         <w:t xml:space="preserve">, </w:t>
@@ -2440,21 +2099,8 @@
               <w:t xml:space="preserve">    </w:t>
             </w:r>
             <w:r>
-              <w:t xml:space="preserve">const </w:t>
+              <w:t>const { React, ReactDOM</w:t>
             </w:r>
-            <w:proofErr w:type="gramStart"/>
-            <w:r>
-              <w:t>{ React</w:t>
-            </w:r>
-            <w:proofErr w:type="gramEnd"/>
-            <w:r>
-              <w:t xml:space="preserve">, </w:t>
-            </w:r>
-            <w:proofErr w:type="spellStart"/>
-            <w:r>
-              <w:t>ReactDOM</w:t>
-            </w:r>
-            <w:proofErr w:type="spellEnd"/>
             <w:r>
               <w:t xml:space="preserve"> </w:t>
             </w:r>
@@ -2475,31 +2121,7 @@
               <w:t xml:space="preserve">    </w:t>
             </w:r>
             <w:r>
-              <w:t xml:space="preserve">const </w:t>
-            </w:r>
-            <w:proofErr w:type="spellStart"/>
-            <w:r>
-              <w:t>rootTree</w:t>
-            </w:r>
-            <w:proofErr w:type="spellEnd"/>
-            <w:r>
-              <w:t xml:space="preserve"> = </w:t>
-            </w:r>
-            <w:proofErr w:type="spellStart"/>
-            <w:r>
-              <w:t>React.createElement</w:t>
-            </w:r>
-            <w:proofErr w:type="spellEnd"/>
-            <w:r>
-              <w:t xml:space="preserve">("div", {}, </w:t>
-            </w:r>
-            <w:proofErr w:type="spellStart"/>
-            <w:r>
-              <w:t>React.createElement</w:t>
-            </w:r>
-            <w:proofErr w:type="spellEnd"/>
-            <w:r>
-              <w:t>("h1", {}, "Hello World"));</w:t>
+              <w:t>const rootTree = React.createElement("div", {}, React.createElement("h1", {}, "Hello World"));</w:t>
             </w:r>
           </w:p>
           <w:p>
@@ -2510,25 +2132,7 @@
               <w:t xml:space="preserve">    </w:t>
             </w:r>
             <w:r>
-              <w:t xml:space="preserve">const </w:t>
-            </w:r>
-            <w:proofErr w:type="spellStart"/>
-            <w:r>
-              <w:t>rootNode</w:t>
-            </w:r>
-            <w:proofErr w:type="spellEnd"/>
-            <w:r>
-              <w:t xml:space="preserve"> = </w:t>
-            </w:r>
-            <w:proofErr w:type="spellStart"/>
-            <w:proofErr w:type="gramStart"/>
-            <w:r>
-              <w:t>document.getElementById</w:t>
-            </w:r>
-            <w:proofErr w:type="spellEnd"/>
-            <w:proofErr w:type="gramEnd"/>
-            <w:r>
-              <w:t>("root");</w:t>
+              <w:t>const rootNode = document.getElementById("root");</w:t>
             </w:r>
           </w:p>
           <w:p>
@@ -2539,23 +2143,7 @@
               <w:t xml:space="preserve">    </w:t>
             </w:r>
             <w:r>
-              <w:t xml:space="preserve">const root = </w:t>
-            </w:r>
-            <w:proofErr w:type="spellStart"/>
-            <w:r>
-              <w:t>ReactDOM.createRoot</w:t>
-            </w:r>
-            <w:proofErr w:type="spellEnd"/>
-            <w:r>
-              <w:t>(</w:t>
-            </w:r>
-            <w:proofErr w:type="spellStart"/>
-            <w:r>
-              <w:t>rootNode</w:t>
-            </w:r>
-            <w:proofErr w:type="spellEnd"/>
-            <w:r>
-              <w:t>);</w:t>
+              <w:t>const root = ReactDOM.createRoot(rootNode);</w:t>
             </w:r>
           </w:p>
           <w:p>
@@ -2565,23 +2153,8 @@
             <w:r>
               <w:t xml:space="preserve">    </w:t>
             </w:r>
-            <w:proofErr w:type="spellStart"/>
-            <w:proofErr w:type="gramStart"/>
             <w:r>
-              <w:t>root.render</w:t>
-            </w:r>
-            <w:proofErr w:type="spellEnd"/>
-            <w:proofErr w:type="gramEnd"/>
-            <w:r>
-              <w:t>(</w:t>
-            </w:r>
-            <w:proofErr w:type="spellStart"/>
-            <w:r>
-              <w:t>rootTree</w:t>
-            </w:r>
-            <w:proofErr w:type="spellEnd"/>
-            <w:r>
-              <w:t>);</w:t>
+              <w:t>root.render(rootTree);</w:t>
             </w:r>
           </w:p>
           <w:p>
@@ -2607,100 +2180,60 @@
       <w:r>
         <w:t xml:space="preserve">The first thing we can do, is to use a </w:t>
       </w:r>
-      <w:proofErr w:type="spellStart"/>
-      <w:r>
-        <w:rPr>
-          <w:b/>
-          <w:bCs/>
-        </w:rPr>
-        <w:t>destructuring</w:t>
-      </w:r>
-      <w:proofErr w:type="spellEnd"/>
-      <w:r>
-        <w:rPr>
-          <w:b/>
-          <w:bCs/>
-        </w:rPr>
-        <w:t xml:space="preserve"> assignment</w:t>
+      <w:r>
+        <w:rPr>
+          <w:b/>
+          <w:bCs/>
+        </w:rPr>
+        <w:t>destructuring assignment</w:t>
+      </w:r>
+      <w:r>
+        <w:t xml:space="preserve"> and destructure </w:t>
+      </w:r>
+      <w:r>
+        <w:t>the global window variable</w:t>
+      </w:r>
+      <w:r>
+        <w:t>,</w:t>
       </w:r>
       <w:r>
         <w:t xml:space="preserve"> and </w:t>
       </w:r>
-      <w:proofErr w:type="spellStart"/>
-      <w:r>
-        <w:t>destructure</w:t>
-      </w:r>
-      <w:proofErr w:type="spellEnd"/>
+      <w:r>
+        <w:t>assign</w:t>
+      </w:r>
       <w:r>
         <w:t xml:space="preserve"> </w:t>
       </w:r>
       <w:r>
-        <w:t>the global window variable</w:t>
+        <w:t>React and ReactDOM</w:t>
+      </w:r>
+      <w:r>
+        <w:t xml:space="preserve"> as const variables</w:t>
+      </w:r>
+      <w:r>
+        <w:t>, since we know where they came from</w:t>
+      </w:r>
+      <w:r>
+        <w:t>.</w:t>
+      </w:r>
+      <w:r>
+        <w:t xml:space="preserve"> This step is optional for convenience, as window is the</w:t>
+      </w:r>
+      <w:r>
+        <w:t xml:space="preserve"> global</w:t>
+      </w:r>
+      <w:r>
+        <w:t xml:space="preserve"> variable</w:t>
       </w:r>
       <w:r>
         <w:t>,</w:t>
       </w:r>
       <w:r>
-        <w:t xml:space="preserve"> and </w:t>
-      </w:r>
-      <w:r>
-        <w:t>assign</w:t>
-      </w:r>
-      <w:r>
         <w:t xml:space="preserve"> </w:t>
       </w:r>
       <w:r>
-        <w:t xml:space="preserve">React and </w:t>
-      </w:r>
-      <w:proofErr w:type="spellStart"/>
-      <w:r>
-        <w:t>ReactDOM</w:t>
-      </w:r>
-      <w:proofErr w:type="spellEnd"/>
-      <w:r>
-        <w:t xml:space="preserve"> as const variables</w:t>
-      </w:r>
-      <w:r>
-        <w:t>, since we know where they came from</w:t>
-      </w:r>
-      <w:r>
-        <w:t>.</w:t>
-      </w:r>
-      <w:r>
-        <w:t xml:space="preserve"> This step is optional for convenience, as window is the</w:t>
-      </w:r>
-      <w:r>
-        <w:t xml:space="preserve"> global</w:t>
-      </w:r>
-      <w:r>
-        <w:t xml:space="preserve"> variable</w:t>
-      </w:r>
-      <w:r>
-        <w:t>,</w:t>
-      </w:r>
-      <w:r>
-        <w:t xml:space="preserve"> </w:t>
-      </w:r>
-      <w:r>
-        <w:t xml:space="preserve">we can omit this step, meaning we can also use the libraries without referencing them with their full path, e.g. </w:t>
-      </w:r>
-      <w:proofErr w:type="spellStart"/>
-      <w:proofErr w:type="gramStart"/>
-      <w:r>
-        <w:t>window.React</w:t>
-      </w:r>
-      <w:proofErr w:type="spellEnd"/>
-      <w:proofErr w:type="gramEnd"/>
-      <w:r>
-        <w:t xml:space="preserve">; </w:t>
-      </w:r>
-      <w:proofErr w:type="spellStart"/>
-      <w:r>
-        <w:t>window.ReactDOM</w:t>
-      </w:r>
-      <w:proofErr w:type="spellEnd"/>
-      <w:r>
-        <w:t>.</w:t>
+        <w:t>we can omit this step, meaning we can also use the libraries without referencing them with their full path, e.g. window.React; window.ReactDOM.</w:t>
       </w:r>
     </w:p>
     <w:p>
@@ -2735,21 +2268,7 @@
         <w:rPr>
           <w:highlight w:val="lightGray"/>
         </w:rPr>
-        <w:t>"</w:t>
-      </w:r>
-      <w:proofErr w:type="spellStart"/>
-      <w:r>
-        <w:rPr>
-          <w:highlight w:val="lightGray"/>
-        </w:rPr>
-        <w:t>createElement</w:t>
-      </w:r>
-      <w:proofErr w:type="spellEnd"/>
-      <w:r>
-        <w:rPr>
-          <w:highlight w:val="lightGray"/>
-        </w:rPr>
-        <w:t>"</w:t>
+        <w:t>"createElement"</w:t>
       </w:r>
       <w:r>
         <w:t xml:space="preserve"> calls </w:t>
@@ -2797,15 +2316,7 @@
         <w:t xml:space="preserve"> the</w:t>
       </w:r>
       <w:r>
-        <w:t xml:space="preserve"> </w:t>
-      </w:r>
-      <w:proofErr w:type="spellStart"/>
-      <w:r>
-        <w:t>ReactDOM</w:t>
-      </w:r>
-      <w:proofErr w:type="spellEnd"/>
-      <w:r>
-        <w:t xml:space="preserve"> library</w:t>
+        <w:t xml:space="preserve"> ReactDOM library</w:t>
       </w:r>
       <w:r>
         <w:t>.</w:t>
@@ -2829,7 +2340,6 @@
       <w:r>
         <w:t xml:space="preserve"> thing we do is get a </w:t>
       </w:r>
-      <w:proofErr w:type="spellStart"/>
       <w:r>
         <w:rPr>
           <w:b/>
@@ -2837,11 +2347,9 @@
         </w:rPr>
         <w:t>domNode</w:t>
       </w:r>
-      <w:proofErr w:type="spellEnd"/>
       <w:r>
         <w:t xml:space="preserve">, which will serve as a container. We call it </w:t>
       </w:r>
-      <w:proofErr w:type="spellStart"/>
       <w:r>
         <w:rPr>
           <w:b/>
@@ -2849,11 +2357,9 @@
         </w:rPr>
         <w:t>rootNode</w:t>
       </w:r>
-      <w:proofErr w:type="spellEnd"/>
       <w:r>
         <w:t xml:space="preserve"> and pass it to </w:t>
       </w:r>
-      <w:proofErr w:type="spellStart"/>
       <w:r>
         <w:rPr>
           <w:b/>
@@ -2861,7 +2367,6 @@
         </w:rPr>
         <w:t>ReactDOM.createRoot</w:t>
       </w:r>
-      <w:proofErr w:type="spellEnd"/>
       <w:r>
         <w:t>,</w:t>
       </w:r>
@@ -2872,20 +2377,11 @@
         <w:t xml:space="preserve"> In order to add our React object or tree of components to the page, we need to call the render method and provide which React object it needs to render. </w:t>
       </w:r>
       <w:r>
-        <w:t xml:space="preserve">Once this happens, </w:t>
-      </w:r>
-      <w:proofErr w:type="gramStart"/>
-      <w:r>
-        <w:t>React</w:t>
-      </w:r>
-      <w:proofErr w:type="gramEnd"/>
-      <w:r>
-        <w:t xml:space="preserve"> will clear all the existing HTML content inside the provided container and will then render the component into it. </w:t>
+        <w:t xml:space="preserve">Once this happens, React will clear all the existing HTML content inside the provided container and will then render the component into it. </w:t>
       </w:r>
       <w:r>
         <w:t xml:space="preserve">It will also begin tracking and managing changes in the </w:t>
       </w:r>
-      <w:proofErr w:type="spellStart"/>
       <w:r>
         <w:rPr>
           <w:b/>
@@ -2893,7 +2389,6 @@
         </w:rPr>
         <w:t>vDOM</w:t>
       </w:r>
-      <w:proofErr w:type="spellEnd"/>
       <w:r>
         <w:t xml:space="preserve"> and updating the</w:t>
       </w:r>
@@ -2973,7 +2468,7 @@
         <v:path o:extrusionok="f" gradientshapeok="t" o:connecttype="rect"/>
         <o:lock v:ext="edit" aspectratio="t"/>
       </v:shapetype>
-      <v:shape id="_x0000_i1040" type="#_x0000_t75" alt="Right pointing backhand index with solid fill" style="width:13.2pt;height:10.5pt;visibility:visible" o:gfxdata="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" o:bullet="t">
+      <v:shape id="_x0000_i1034" type="#_x0000_t75" alt="Right pointing backhand index with solid fill" style="width:13.2pt;height:10.5pt;visibility:visible" o:gfxdata="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" o:bullet="t">
         <v:imagedata r:id="rId1" o:title="" croptop="-9007f" cropbottom="-9318f" cropright="-244f"/>
       </v:shape>
     </w:pict>

</xml_diff>